<commit_message>
plus rapide (boucle if) + pfd dans le word
</commit_message>
<xml_diff>
--- a/ProjetinformatiqueS4.docx
+++ b/ProjetinformatiqueS4.docx
@@ -13,12 +13,7 @@
       </w:del>
       <w:ins w:id="1" w:author="Zineb Fadili" w:date="2019-03-27T16:33:00Z">
         <w:r>
-          <w:t xml:space="preserve">Projet </w:t>
-        </w:r>
-        <w:bookmarkStart w:id="2" w:name="_GoBack"/>
-        <w:bookmarkEnd w:id="2"/>
-        <w:r>
-          <w:t xml:space="preserve">informatique S4 </w:t>
+          <w:t xml:space="preserve">Projet informatique S4 </w:t>
         </w:r>
       </w:ins>
     </w:p>
@@ -26,15 +21,15 @@
       <w:pPr>
         <w:pStyle w:val="MonTitreSection"/>
         <w:rPr>
-          <w:ins w:id="3" w:author="Zineb Fadili" w:date="2019-03-27T16:33:00Z"/>
-        </w:rPr>
-      </w:pPr>
-      <w:del w:id="4" w:author="Zineb Fadili" w:date="2019-03-27T16:33:00Z">
+          <w:ins w:id="2" w:author="Zineb Fadili" w:date="2019-03-27T16:33:00Z"/>
+        </w:rPr>
+      </w:pPr>
+      <w:del w:id="3" w:author="Zineb Fadili" w:date="2019-03-27T16:33:00Z">
         <w:r>
           <w:delText>Titre de section</w:delText>
         </w:r>
       </w:del>
-      <w:ins w:id="5" w:author="Zineb Fadili" w:date="2019-03-27T16:33:00Z">
+      <w:ins w:id="4" w:author="Zineb Fadili" w:date="2019-03-27T16:33:00Z">
         <w:r>
           <w:t>Introduction</w:t>
         </w:r>
@@ -43,13 +38,13 @@
     <w:p>
       <w:pPr>
         <w:pStyle w:val="MonParagraphe"/>
-        <w:pPrChange w:id="6" w:author="Zineb Fadili" w:date="2019-03-27T16:33:00Z">
+        <w:pPrChange w:id="5" w:author="Zineb Fadili" w:date="2019-03-27T16:33:00Z">
           <w:pPr>
             <w:pStyle w:val="MonTitreSection"/>
           </w:pPr>
         </w:pPrChange>
       </w:pPr>
-      <w:ins w:id="7" w:author="Zineb Fadili" w:date="2019-03-27T16:33:00Z">
+      <w:ins w:id="6" w:author="Zineb Fadili" w:date="2019-03-27T16:33:00Z">
         <w:r>
           <w:t>Expliquer le principe (c’est-à-dire : le temps</w:t>
         </w:r>
@@ -57,7 +52,7 @@
           <w:t xml:space="preserve"> imp</w:t>
         </w:r>
       </w:ins>
-      <w:ins w:id="8" w:author="Zineb Fadili" w:date="2019-03-27T16:34:00Z">
+      <w:ins w:id="7" w:author="Zineb Fadili" w:date="2019-03-27T16:34:00Z">
         <w:r>
           <w:t>arti, le déroulement, les étapes, le choix …)</w:t>
         </w:r>
@@ -67,10 +62,10 @@
       <w:pPr>
         <w:pStyle w:val="MonTitreSousSection"/>
         <w:rPr>
-          <w:del w:id="9" w:author="Zineb Fadili" w:date="2019-03-27T17:14:00Z"/>
-        </w:rPr>
-      </w:pPr>
-      <w:del w:id="10" w:author="Zineb Fadili" w:date="2019-03-27T17:14:00Z">
+          <w:del w:id="8" w:author="Zineb Fadili" w:date="2019-03-27T17:14:00Z"/>
+        </w:rPr>
+      </w:pPr>
+      <w:del w:id="9" w:author="Zineb Fadili" w:date="2019-03-27T17:14:00Z">
         <w:r>
           <w:delText>Titre de sous-section</w:delText>
         </w:r>
@@ -80,10 +75,10 @@
       <w:pPr>
         <w:pStyle w:val="MonTitreSousSousSection"/>
         <w:rPr>
-          <w:del w:id="11" w:author="Zineb Fadili" w:date="2019-03-27T17:14:00Z"/>
-        </w:rPr>
-      </w:pPr>
-      <w:del w:id="12" w:author="Zineb Fadili" w:date="2019-03-27T17:14:00Z">
+          <w:del w:id="10" w:author="Zineb Fadili" w:date="2019-03-27T17:14:00Z"/>
+        </w:rPr>
+      </w:pPr>
+      <w:del w:id="11" w:author="Zineb Fadili" w:date="2019-03-27T17:14:00Z">
         <w:r>
           <w:delText>Titre de sous-sous-section</w:delText>
         </w:r>
@@ -93,10 +88,10 @@
       <w:pPr>
         <w:pStyle w:val="MonParagraphe-liste"/>
         <w:rPr>
-          <w:del w:id="13" w:author="Zineb Fadili" w:date="2019-03-27T16:34:00Z"/>
-        </w:rPr>
-      </w:pPr>
-      <w:del w:id="14" w:author="Zineb Fadili" w:date="2019-03-27T16:34:00Z">
+          <w:del w:id="12" w:author="Zineb Fadili" w:date="2019-03-27T16:34:00Z"/>
+        </w:rPr>
+      </w:pPr>
+      <w:del w:id="13" w:author="Zineb Fadili" w:date="2019-03-27T16:34:00Z">
         <w:r>
           <w:delText>Paragraphe …</w:delText>
         </w:r>
@@ -106,10 +101,10 @@
       <w:pPr>
         <w:pStyle w:val="MonTitreSection"/>
         <w:rPr>
-          <w:ins w:id="15" w:author="Zineb Fadili" w:date="2019-03-27T16:34:00Z"/>
-        </w:rPr>
-      </w:pPr>
-      <w:ins w:id="16" w:author="Zineb Fadili" w:date="2019-03-27T16:34:00Z">
+          <w:ins w:id="14" w:author="Zineb Fadili" w:date="2019-03-27T16:34:00Z"/>
+        </w:rPr>
+      </w:pPr>
+      <w:ins w:id="15" w:author="Zineb Fadili" w:date="2019-03-27T16:34:00Z">
         <w:r>
           <w:t>Etude physique du phénomène de projection initiale</w:t>
         </w:r>
@@ -119,10 +114,10 @@
       <w:pPr>
         <w:pStyle w:val="MonTitreSousSection"/>
         <w:rPr>
-          <w:ins w:id="17" w:author="Zineb Fadili" w:date="2019-03-27T17:13:00Z"/>
-        </w:rPr>
-      </w:pPr>
-      <w:ins w:id="18" w:author="Zineb Fadili" w:date="2019-03-27T17:14:00Z">
+          <w:ins w:id="16" w:author="Zineb Fadili" w:date="2019-03-27T17:13:00Z"/>
+        </w:rPr>
+      </w:pPr>
+      <w:ins w:id="17" w:author="Zineb Fadili" w:date="2019-03-27T17:14:00Z">
         <w:r>
           <w:t>Principe</w:t>
         </w:r>
@@ -132,15 +127,15 @@
       <w:pPr>
         <w:pStyle w:val="MonParagraphe"/>
         <w:rPr>
-          <w:ins w:id="19" w:author="Zineb Fadili" w:date="2019-03-27T16:34:00Z"/>
-        </w:rPr>
-        <w:pPrChange w:id="20" w:author="Zineb Fadili" w:date="2019-03-27T17:13:00Z">
+          <w:ins w:id="18" w:author="Zineb Fadili" w:date="2019-03-27T16:34:00Z"/>
+        </w:rPr>
+        <w:pPrChange w:id="19" w:author="Zineb Fadili" w:date="2019-03-27T17:13:00Z">
           <w:pPr>
             <w:pStyle w:val="MonTitreSousSection"/>
           </w:pPr>
         </w:pPrChange>
       </w:pPr>
-      <w:ins w:id="21" w:author="Zineb Fadili" w:date="2019-03-27T17:13:00Z">
+      <w:ins w:id="20" w:author="Zineb Fadili" w:date="2019-03-27T17:13:00Z">
         <w:r>
           <w:t xml:space="preserve">De manière similaire </w:t>
         </w:r>
@@ -148,7 +143,7 @@
           <w:t>aux équations utilisées pour les jets de balles</w:t>
         </w:r>
       </w:ins>
-      <w:ins w:id="22" w:author="Zineb Fadili" w:date="2019-03-27T17:14:00Z">
+      <w:ins w:id="21" w:author="Zineb Fadili" w:date="2019-03-27T17:14:00Z">
         <w:r>
           <w:t>, on étudie physiquement la trajectoire initiale du joueur</w:t>
         </w:r>
@@ -160,11 +155,8 @@
     <w:p>
       <w:pPr>
         <w:pStyle w:val="MonParagraphe"/>
-        <w:rPr>
-          <w:ins w:id="23" w:author="Zineb Fadili" w:date="2019-03-27T17:11:00Z"/>
-        </w:rPr>
-      </w:pPr>
-      <w:ins w:id="24" w:author="Zineb Fadili" w:date="2019-03-27T16:57:00Z">
+      </w:pPr>
+      <w:ins w:id="22" w:author="Zineb Fadili" w:date="2019-03-27T16:57:00Z">
         <w:r>
           <w:t xml:space="preserve">Pour modéliser </w:t>
         </w:r>
@@ -175,7 +167,7 @@
           <w:t xml:space="preserve">nous avons </w:t>
         </w:r>
       </w:ins>
-      <w:ins w:id="25" w:author="Zineb Fadili" w:date="2019-03-27T16:58:00Z">
+      <w:ins w:id="23" w:author="Zineb Fadili" w:date="2019-03-27T16:58:00Z">
         <w:r>
           <w:t>choisi</w:t>
         </w:r>
@@ -189,7 +181,7 @@
           <w:t>une tr</w:t>
         </w:r>
       </w:ins>
-      <w:ins w:id="26" w:author="Zineb Fadili" w:date="2019-03-27T16:59:00Z">
+      <w:ins w:id="24" w:author="Zineb Fadili" w:date="2019-03-27T16:59:00Z">
         <w:r>
           <w:t>ajectoire balistique.</w:t>
         </w:r>
@@ -197,192 +189,862 @@
           <w:t xml:space="preserve"> </w:t>
         </w:r>
         <w:r>
-          <w:t xml:space="preserve">En faisant l’hypothèse qu’il n’est soumis qu’à son propre poids, et en appliquant le principe fondamental de la dynamique, </w:t>
-        </w:r>
-        <w:r>
-          <w:t>nous somme parvenu</w:t>
-        </w:r>
-        <w:r>
-          <w:t xml:space="preserve">, après intégration </w:t>
-        </w:r>
-      </w:ins>
-      <w:ins w:id="27" w:author="Zineb Fadili" w:date="2019-03-27T17:00:00Z">
-        <w:r>
-          <w:t>au système d</w:t>
-        </w:r>
-      </w:ins>
-      <w:ins w:id="28" w:author="Zineb Fadili" w:date="2019-03-27T16:59:00Z">
-        <w:r>
-          <w:t>’équation</w:t>
-        </w:r>
-      </w:ins>
-      <w:ins w:id="29" w:author="Zineb Fadili" w:date="2019-03-27T17:00:00Z">
-        <w:r>
-          <w:t>s</w:t>
-        </w:r>
-      </w:ins>
-      <w:ins w:id="30" w:author="Zineb Fadili" w:date="2019-03-27T16:59:00Z">
-        <w:r>
-          <w:t xml:space="preserve"> horaire</w:t>
-        </w:r>
-      </w:ins>
-      <w:ins w:id="31" w:author="Zineb Fadili" w:date="2019-03-27T17:00:00Z">
-        <w:r>
-          <w:t>s</w:t>
-        </w:r>
-      </w:ins>
-      <w:ins w:id="32" w:author="Zineb Fadili" w:date="2019-03-27T16:59:00Z">
-        <w:r>
-          <w:t xml:space="preserve"> suivante</w:t>
-        </w:r>
-        <w:r>
-          <w:t> :</w:t>
-        </w:r>
-      </w:ins>
-      <w:ins w:id="33" w:author="Zineb Fadili" w:date="2019-03-27T17:00:00Z">
-        <w:r>
-          <w:t xml:space="preserve"> x(t) </w:t>
-        </w:r>
-      </w:ins>
-      <w:ins w:id="34" w:author="Zineb Fadili" w:date="2019-03-27T17:01:00Z">
-        <w:r>
-          <w:t>= cos(alpha)*v0*t</w:t>
-        </w:r>
-        <w:r>
-          <w:t xml:space="preserve"> et</w:t>
-        </w:r>
-      </w:ins>
-      <w:ins w:id="35" w:author="Zineb Fadili" w:date="2019-03-27T17:00:00Z">
-        <w:r>
-          <w:t xml:space="preserve"> y(t) = -0.5*g*t</w:t>
-        </w:r>
-        <w:r>
-          <w:rPr>
-            <w:vertAlign w:val="superscript"/>
-          </w:rPr>
-          <w:t>2</w:t>
-        </w:r>
-        <w:r>
-          <w:t>+sin(alpha)*v0*t+</w:t>
-        </w:r>
-      </w:ins>
-      <w:ins w:id="36" w:author="Zineb Fadili" w:date="2019-03-27T17:12:00Z">
-        <w:r>
-          <w:t>y0</w:t>
-        </w:r>
-      </w:ins>
-      <w:ins w:id="37" w:author="Zineb Fadili" w:date="2019-03-27T17:01:00Z">
-        <w:r>
-          <w:t xml:space="preserve">. Avec : </w:t>
-        </w:r>
-        <w:r>
-          <w:t>v0 vitesse initiale donnée par le joueur</w:t>
-        </w:r>
-        <w:r>
-          <w:t xml:space="preserve"> au personnage, alpha angle</w:t>
-        </w:r>
-        <w:r>
-          <w:t xml:space="preserve"> initiale</w:t>
-        </w:r>
-      </w:ins>
-      <w:ins w:id="38" w:author="Zineb Fadili" w:date="2019-03-27T17:02:00Z">
-        <w:r>
-          <w:t xml:space="preserve"> (</w:t>
-        </w:r>
-        <w:r>
-          <w:t xml:space="preserve">choix : </w:t>
-        </w:r>
-        <w:r>
-          <w:t xml:space="preserve">45 </w:t>
-        </w:r>
-      </w:ins>
-      <w:ins w:id="39" w:author="Zineb Fadili" w:date="2019-03-27T17:16:00Z">
-        <w:r>
-          <w:t>degrés</w:t>
-        </w:r>
-      </w:ins>
-      <w:ins w:id="40" w:author="Zineb Fadili" w:date="2019-03-27T17:02:00Z">
-        <w:r>
-          <w:t>)</w:t>
-        </w:r>
-        <w:r>
-          <w:t xml:space="preserve">, </w:t>
-        </w:r>
-        <w:r>
-          <w:t xml:space="preserve">g accélération de la pesanteur, </w:t>
-        </w:r>
-        <w:r>
-          <w:t xml:space="preserve">et </w:t>
-        </w:r>
-      </w:ins>
-      <w:ins w:id="41" w:author="Zineb Fadili" w:date="2019-03-27T17:12:00Z">
-        <w:r>
-          <w:t>y0</w:t>
-        </w:r>
-      </w:ins>
-      <w:ins w:id="42" w:author="Zineb Fadili" w:date="2019-03-27T17:02:00Z">
-        <w:r>
-          <w:t xml:space="preserve"> hauteur initiale.</w:t>
-        </w:r>
-      </w:ins>
+          <w:t>En faisant l’hypothèse qu’il n’est soumis qu’à son propre poids, et en appliquant le principe fondamental de la dynamique</w:t>
+        </w:r>
+      </w:ins>
+      <w:r>
+        <w:t xml:space="preserve"> nous parvenons à la relation suivante :</w:t>
+      </w:r>
     </w:p>
     <w:p>
       <w:pPr>
         <w:pStyle w:val="MonParagraphe"/>
-        <w:jc w:val="left"/>
-        <w:rPr>
-          <w:ins w:id="43" w:author="Zineb Fadili" w:date="2019-03-27T17:12:00Z"/>
-        </w:rPr>
-      </w:pPr>
-      <w:ins w:id="44" w:author="Zineb Fadili" w:date="2019-03-27T17:11:00Z">
-        <w:r>
-          <w:t>Cela donne alors l’équation horaire suivante :</w:t>
-        </w:r>
-      </w:ins>
+      </w:pPr>
+      <m:oMathPara>
+        <m:oMath>
+          <m:nary>
+            <m:naryPr>
+              <m:chr m:val="∑"/>
+              <m:limLoc m:val="undOvr"/>
+              <m:subHide m:val="1"/>
+              <m:supHide m:val="1"/>
+              <m:ctrlPr>
+                <w:rPr>
+                  <w:rFonts w:ascii="Cambria Math" w:hAnsi="Cambria Math"/>
+                  <w:i/>
+                </w:rPr>
+              </m:ctrlPr>
+            </m:naryPr>
+            <m:sub/>
+            <m:sup/>
+            <m:e>
+              <m:acc>
+                <m:accPr>
+                  <m:chr m:val="⃗"/>
+                  <m:ctrlPr>
+                    <w:rPr>
+                      <w:rFonts w:ascii="Cambria Math" w:hAnsi="Cambria Math"/>
+                      <w:i/>
+                    </w:rPr>
+                  </m:ctrlPr>
+                </m:accPr>
+                <m:e>
+                  <m:r>
+                    <w:rPr>
+                      <w:rFonts w:ascii="Cambria Math" w:hAnsi="Cambria Math"/>
+                    </w:rPr>
+                    <m:t>f</m:t>
+                  </m:r>
+                </m:e>
+              </m:acc>
+              <m:r>
+                <w:rPr>
+                  <w:rFonts w:ascii="Cambria Math" w:hAnsi="Cambria Math"/>
+                </w:rPr>
+                <m:t>=</m:t>
+              </m:r>
+            </m:e>
+          </m:nary>
+          <m:r>
+            <w:rPr>
+              <w:rFonts w:ascii="Cambria Math" w:hAnsi="Cambria Math"/>
+            </w:rPr>
+            <m:t>m×</m:t>
+          </m:r>
+          <m:acc>
+            <m:accPr>
+              <m:chr m:val="⃗"/>
+              <m:ctrlPr>
+                <w:rPr>
+                  <w:rFonts w:ascii="Cambria Math" w:hAnsi="Cambria Math"/>
+                  <w:i/>
+                </w:rPr>
+              </m:ctrlPr>
+            </m:accPr>
+            <m:e>
+              <m:r>
+                <w:rPr>
+                  <w:rFonts w:ascii="Cambria Math" w:hAnsi="Cambria Math"/>
+                </w:rPr>
+                <m:t>a</m:t>
+              </m:r>
+            </m:e>
+          </m:acc>
+        </m:oMath>
+      </m:oMathPara>
     </w:p>
     <w:p>
       <w:pPr>
         <w:pStyle w:val="MonParagraphe"/>
-        <w:jc w:val="left"/>
-        <w:rPr>
-          <w:ins w:id="45" w:author="Zineb Fadili" w:date="2019-03-27T17:02:00Z"/>
-        </w:rPr>
-        <w:pPrChange w:id="46" w:author="Zineb Fadili" w:date="2019-03-27T17:12:00Z">
+      </w:pPr>
+      <m:oMathPara>
+        <m:oMath>
+          <m:r>
+            <w:rPr>
+              <w:rFonts w:ascii="Cambria Math" w:hAnsi="Cambria Math"/>
+            </w:rPr>
+            <m:t>m</m:t>
+          </m:r>
+          <m:r>
+            <w:rPr>
+              <w:rFonts w:ascii="Cambria Math" w:hAnsi="Cambria Math"/>
+            </w:rPr>
+            <m:t>×</m:t>
+          </m:r>
+          <m:acc>
+            <m:accPr>
+              <m:chr m:val="⃗"/>
+              <m:ctrlPr>
+                <w:rPr>
+                  <w:rFonts w:ascii="Cambria Math" w:hAnsi="Cambria Math"/>
+                  <w:i/>
+                </w:rPr>
+              </m:ctrlPr>
+            </m:accPr>
+            <m:e>
+              <m:r>
+                <w:rPr>
+                  <w:rFonts w:ascii="Cambria Math" w:hAnsi="Cambria Math"/>
+                </w:rPr>
+                <m:t>g</m:t>
+              </m:r>
+            </m:e>
+          </m:acc>
+          <m:r>
+            <w:rPr>
+              <w:rFonts w:ascii="Cambria Math" w:hAnsi="Cambria Math"/>
+            </w:rPr>
+            <m:t>=</m:t>
+          </m:r>
+          <m:r>
+            <w:rPr>
+              <w:rFonts w:ascii="Cambria Math" w:hAnsi="Cambria Math"/>
+            </w:rPr>
+            <m:t>m×</m:t>
+          </m:r>
+          <m:acc>
+            <m:accPr>
+              <m:chr m:val="⃗"/>
+              <m:ctrlPr>
+                <w:rPr>
+                  <w:rFonts w:ascii="Cambria Math" w:hAnsi="Cambria Math"/>
+                  <w:i/>
+                </w:rPr>
+              </m:ctrlPr>
+            </m:accPr>
+            <m:e>
+              <m:r>
+                <w:rPr>
+                  <w:rFonts w:ascii="Cambria Math" w:hAnsi="Cambria Math"/>
+                </w:rPr>
+                <m:t>a</m:t>
+              </m:r>
+            </m:e>
+          </m:acc>
+        </m:oMath>
+      </m:oMathPara>
+    </w:p>
+    <w:p>
+      <w:pPr>
+        <w:pStyle w:val="MonParagraphe"/>
+      </w:pPr>
+      <m:oMathPara>
+        <m:oMath>
+          <m:acc>
+            <m:accPr>
+              <m:chr m:val="⃗"/>
+              <m:ctrlPr>
+                <w:rPr>
+                  <w:rFonts w:ascii="Cambria Math" w:hAnsi="Cambria Math"/>
+                  <w:i/>
+                </w:rPr>
+              </m:ctrlPr>
+            </m:accPr>
+            <m:e>
+              <m:r>
+                <w:rPr>
+                  <w:rFonts w:ascii="Cambria Math" w:hAnsi="Cambria Math"/>
+                </w:rPr>
+                <m:t>g</m:t>
+              </m:r>
+            </m:e>
+          </m:acc>
+          <m:r>
+            <w:rPr>
+              <w:rFonts w:ascii="Cambria Math" w:hAnsi="Cambria Math"/>
+            </w:rPr>
+            <m:t>=</m:t>
+          </m:r>
+          <m:acc>
+            <m:accPr>
+              <m:chr m:val="⃗"/>
+              <m:ctrlPr>
+                <w:rPr>
+                  <w:rFonts w:ascii="Cambria Math" w:hAnsi="Cambria Math"/>
+                  <w:i/>
+                </w:rPr>
+              </m:ctrlPr>
+            </m:accPr>
+            <m:e>
+              <m:r>
+                <w:rPr>
+                  <w:rFonts w:ascii="Cambria Math" w:hAnsi="Cambria Math"/>
+                </w:rPr>
+                <m:t>a</m:t>
+              </m:r>
+            </m:e>
+          </m:acc>
+        </m:oMath>
+      </m:oMathPara>
+    </w:p>
+    <w:p>
+      <w:pPr>
+        <w:pStyle w:val="MonParagraphe"/>
+      </w:pPr>
+      <w:r>
+        <w:t xml:space="preserve">En projetant sur les deux axes du repère on obtient : </w:t>
+      </w:r>
+    </w:p>
+    <w:p>
+      <w:pPr>
+        <w:pStyle w:val="MonParagraphe"/>
+      </w:pPr>
+      <m:oMathPara>
+        <m:oMath>
+          <m:d>
+            <m:dPr>
+              <m:begChr m:val="{"/>
+              <m:endChr m:val=""/>
+              <m:ctrlPr>
+                <w:rPr>
+                  <w:rFonts w:ascii="Cambria Math" w:hAnsi="Cambria Math"/>
+                  <w:i/>
+                </w:rPr>
+              </m:ctrlPr>
+            </m:dPr>
+            <m:e>
+              <m:eqArr>
+                <m:eqArrPr>
+                  <m:ctrlPr>
+                    <w:rPr>
+                      <w:rFonts w:ascii="Cambria Math" w:hAnsi="Cambria Math"/>
+                      <w:i/>
+                    </w:rPr>
+                  </m:ctrlPr>
+                </m:eqArrPr>
+                <m:e>
+                  <m:r>
+                    <w:rPr>
+                      <w:rFonts w:ascii="Cambria Math" w:hAnsi="Cambria Math"/>
+                    </w:rPr>
+                    <m:t>ax=0</m:t>
+                  </m:r>
+                </m:e>
+                <m:e>
+                  <m:r>
+                    <w:rPr>
+                      <w:rFonts w:ascii="Cambria Math" w:hAnsi="Cambria Math"/>
+                    </w:rPr>
+                    <m:t>ay=-g</m:t>
+                  </m:r>
+                </m:e>
+              </m:eqArr>
+            </m:e>
+          </m:d>
+        </m:oMath>
+      </m:oMathPara>
+    </w:p>
+    <w:p>
+      <w:pPr>
+        <w:pStyle w:val="MonParagraphe"/>
+      </w:pPr>
+      <w:r>
+        <w:t xml:space="preserve">En intégrant par rapport au temps, et en prenant en compte les conditions initiales :  </w:t>
+      </w:r>
+      <m:oMath>
+        <m:acc>
+          <m:accPr>
+            <m:chr m:val="⃗"/>
+            <m:ctrlPr>
+              <w:rPr>
+                <w:rFonts w:ascii="Cambria Math" w:hAnsi="Cambria Math"/>
+                <w:i/>
+              </w:rPr>
+            </m:ctrlPr>
+          </m:accPr>
+          <m:e>
+            <m:r>
+              <w:rPr>
+                <w:rFonts w:ascii="Cambria Math" w:hAnsi="Cambria Math"/>
+              </w:rPr>
+              <m:t>v0</m:t>
+            </m:r>
+          </m:e>
+        </m:acc>
+        <m:r>
+          <w:rPr>
+            <w:rFonts w:ascii="Cambria Math" w:hAnsi="Cambria Math"/>
+          </w:rPr>
+          <m:t>=v0*</m:t>
+        </m:r>
+        <m:func>
+          <m:funcPr>
+            <m:ctrlPr>
+              <w:rPr>
+                <w:rFonts w:ascii="Cambria Math" w:hAnsi="Cambria Math"/>
+              </w:rPr>
+            </m:ctrlPr>
+          </m:funcPr>
+          <m:fName>
+            <m:r>
+              <m:rPr>
+                <m:sty m:val="p"/>
+              </m:rPr>
+              <w:rPr>
+                <w:rFonts w:ascii="Cambria Math" w:hAnsi="Cambria Math"/>
+              </w:rPr>
+              <m:t>cos</m:t>
+            </m:r>
+            <m:ctrlPr>
+              <w:rPr>
+                <w:rFonts w:ascii="Cambria Math" w:hAnsi="Cambria Math"/>
+                <w:i/>
+              </w:rPr>
+            </m:ctrlPr>
+          </m:fName>
+          <m:e>
+            <m:d>
+              <m:dPr>
+                <m:ctrlPr>
+                  <w:rPr>
+                    <w:rFonts w:ascii="Cambria Math" w:hAnsi="Cambria Math"/>
+                    <w:i/>
+                  </w:rPr>
+                </m:ctrlPr>
+              </m:dPr>
+              <m:e>
+                <m:r>
+                  <w:rPr>
+                    <w:rFonts w:ascii="Cambria Math" w:hAnsi="Cambria Math"/>
+                  </w:rPr>
+                  <m:t>alpha</m:t>
+                </m:r>
+              </m:e>
+            </m:d>
+          </m:e>
+        </m:func>
+        <m:acc>
+          <m:accPr>
+            <m:chr m:val="⃗"/>
+            <m:ctrlPr>
+              <w:rPr>
+                <w:rFonts w:ascii="Cambria Math" w:hAnsi="Cambria Math"/>
+                <w:i/>
+              </w:rPr>
+            </m:ctrlPr>
+          </m:accPr>
+          <m:e>
+            <m:r>
+              <w:rPr>
+                <w:rFonts w:ascii="Cambria Math" w:hAnsi="Cambria Math"/>
+              </w:rPr>
+              <m:t>x</m:t>
+            </m:r>
+          </m:e>
+        </m:acc>
+        <m:r>
+          <w:rPr>
+            <w:rFonts w:ascii="Cambria Math" w:hAnsi="Cambria Math"/>
+          </w:rPr>
+          <m:t>+v0*</m:t>
+        </m:r>
+        <m:r>
+          <m:rPr>
+            <m:sty m:val="p"/>
+          </m:rPr>
+          <w:rPr>
+            <w:rFonts w:ascii="Cambria Math" w:hAnsi="Cambria Math"/>
+          </w:rPr>
+          <m:t>sin⁡</m:t>
+        </m:r>
+        <m:r>
+          <w:rPr>
+            <w:rFonts w:ascii="Cambria Math" w:hAnsi="Cambria Math"/>
+          </w:rPr>
+          <m:t>(alpha)</m:t>
+        </m:r>
+        <m:acc>
+          <m:accPr>
+            <m:chr m:val="⃗"/>
+            <m:ctrlPr>
+              <w:rPr>
+                <w:rFonts w:ascii="Cambria Math" w:hAnsi="Cambria Math"/>
+                <w:i/>
+              </w:rPr>
+            </m:ctrlPr>
+          </m:accPr>
+          <m:e>
+            <m:r>
+              <w:rPr>
+                <w:rFonts w:ascii="Cambria Math" w:hAnsi="Cambria Math"/>
+              </w:rPr>
+              <m:t>y</m:t>
+            </m:r>
+          </m:e>
+        </m:acc>
+      </m:oMath>
+      <w:r>
+        <w:t xml:space="preserve"> , on obtient : </w:t>
+      </w:r>
+    </w:p>
+    <w:p>
+      <w:pPr>
+        <w:pStyle w:val="MonParagraphe"/>
+      </w:pPr>
+      <m:oMathPara>
+        <m:oMath>
+          <m:d>
+            <m:dPr>
+              <m:begChr m:val="{"/>
+              <m:endChr m:val=""/>
+              <m:ctrlPr>
+                <w:rPr>
+                  <w:rFonts w:ascii="Cambria Math" w:hAnsi="Cambria Math"/>
+                  <w:i/>
+                </w:rPr>
+              </m:ctrlPr>
+            </m:dPr>
+            <m:e>
+              <m:eqArr>
+                <m:eqArrPr>
+                  <m:ctrlPr>
+                    <w:rPr>
+                      <w:rFonts w:ascii="Cambria Math" w:hAnsi="Cambria Math"/>
+                      <w:i/>
+                    </w:rPr>
+                  </m:ctrlPr>
+                </m:eqArrPr>
+                <m:e>
+                  <m:r>
+                    <w:rPr>
+                      <w:rFonts w:ascii="Cambria Math" w:hAnsi="Cambria Math"/>
+                    </w:rPr>
+                    <m:t>V</m:t>
+                  </m:r>
+                  <m:r>
+                    <w:rPr>
+                      <w:rFonts w:ascii="Cambria Math" w:hAnsi="Cambria Math"/>
+                    </w:rPr>
+                    <m:t>x</m:t>
+                  </m:r>
+                  <m:r>
+                    <w:rPr>
+                      <w:rFonts w:ascii="Cambria Math" w:hAnsi="Cambria Math"/>
+                    </w:rPr>
+                    <m:t>(t)</m:t>
+                  </m:r>
+                  <m:r>
+                    <w:rPr>
+                      <w:rFonts w:ascii="Cambria Math" w:hAnsi="Cambria Math"/>
+                    </w:rPr>
+                    <m:t>=</m:t>
+                  </m:r>
+                  <m:r>
+                    <w:rPr>
+                      <w:rFonts w:ascii="Cambria Math" w:hAnsi="Cambria Math"/>
+                    </w:rPr>
+                    <m:t xml:space="preserve">v0 </m:t>
+                  </m:r>
+                  <m:r>
+                    <m:rPr>
+                      <m:sty m:val="p"/>
+                    </m:rPr>
+                    <w:rPr>
+                      <w:rFonts w:ascii="Cambria Math" w:hAnsi="Cambria Math"/>
+                    </w:rPr>
+                    <m:t>cos⁡</m:t>
+                  </m:r>
+                  <m:r>
+                    <w:rPr>
+                      <w:rFonts w:ascii="Cambria Math" w:hAnsi="Cambria Math"/>
+                    </w:rPr>
+                    <m:t>(alpha)</m:t>
+                  </m:r>
+                </m:e>
+                <m:e>
+                  <m:r>
+                    <w:rPr>
+                      <w:rFonts w:ascii="Cambria Math" w:hAnsi="Cambria Math"/>
+                    </w:rPr>
+                    <m:t>V</m:t>
+                  </m:r>
+                  <m:r>
+                    <w:rPr>
+                      <w:rFonts w:ascii="Cambria Math" w:hAnsi="Cambria Math"/>
+                    </w:rPr>
+                    <m:t>y</m:t>
+                  </m:r>
+                  <m:r>
+                    <w:rPr>
+                      <w:rFonts w:ascii="Cambria Math" w:hAnsi="Cambria Math"/>
+                    </w:rPr>
+                    <m:t>(t)</m:t>
+                  </m:r>
+                  <m:r>
+                    <w:rPr>
+                      <w:rFonts w:ascii="Cambria Math" w:hAnsi="Cambria Math"/>
+                    </w:rPr>
+                    <m:t>=-g</m:t>
+                  </m:r>
+                  <m:r>
+                    <w:rPr>
+                      <w:rFonts w:ascii="Cambria Math" w:hAnsi="Cambria Math"/>
+                    </w:rPr>
+                    <m:t xml:space="preserve">t+v0 </m:t>
+                  </m:r>
+                  <m:r>
+                    <m:rPr>
+                      <m:sty m:val="p"/>
+                    </m:rPr>
+                    <w:rPr>
+                      <w:rFonts w:ascii="Cambria Math" w:hAnsi="Cambria Math"/>
+                    </w:rPr>
+                    <m:t>sin⁡</m:t>
+                  </m:r>
+                  <m:r>
+                    <w:rPr>
+                      <w:rFonts w:ascii="Cambria Math" w:hAnsi="Cambria Math"/>
+                    </w:rPr>
+                    <m:t>(alpha)</m:t>
+                  </m:r>
+                </m:e>
+              </m:eqArr>
+            </m:e>
+          </m:d>
+        </m:oMath>
+      </m:oMathPara>
+    </w:p>
+    <w:p>
+      <w:pPr>
+        <w:pStyle w:val="MonParagraphe"/>
+      </w:pPr>
+      <w:r>
+        <w:t>En intégrant de nouveau par rapport au temps :</w:t>
+      </w:r>
+    </w:p>
+    <w:p>
+      <w:pPr>
+        <w:pStyle w:val="MonParagraphe"/>
+      </w:pPr>
+      <m:oMathPara>
+        <m:oMath>
+          <m:d>
+            <m:dPr>
+              <m:begChr m:val="{"/>
+              <m:endChr m:val=""/>
+              <m:ctrlPr>
+                <w:rPr>
+                  <w:rFonts w:ascii="Cambria Math" w:hAnsi="Cambria Math"/>
+                  <w:i/>
+                </w:rPr>
+              </m:ctrlPr>
+            </m:dPr>
+            <m:e>
+              <m:eqArr>
+                <m:eqArrPr>
+                  <m:ctrlPr>
+                    <w:rPr>
+                      <w:rFonts w:ascii="Cambria Math" w:hAnsi="Cambria Math"/>
+                      <w:i/>
+                    </w:rPr>
+                  </m:ctrlPr>
+                </m:eqArrPr>
+                <m:e>
+                  <m:r>
+                    <w:rPr>
+                      <w:rFonts w:ascii="Cambria Math" w:hAnsi="Cambria Math"/>
+                    </w:rPr>
+                    <m:t>x</m:t>
+                  </m:r>
+                  <m:d>
+                    <m:dPr>
+                      <m:ctrlPr>
+                        <w:rPr>
+                          <w:rFonts w:ascii="Cambria Math" w:hAnsi="Cambria Math"/>
+                          <w:i/>
+                        </w:rPr>
+                      </m:ctrlPr>
+                    </m:dPr>
+                    <m:e>
+                      <m:r>
+                        <w:rPr>
+                          <w:rFonts w:ascii="Cambria Math" w:hAnsi="Cambria Math"/>
+                        </w:rPr>
+                        <m:t>t</m:t>
+                      </m:r>
+                    </m:e>
+                  </m:d>
+                  <m:r>
+                    <w:rPr>
+                      <w:rFonts w:ascii="Cambria Math" w:hAnsi="Cambria Math"/>
+                    </w:rPr>
+                    <m:t>=v0</m:t>
+                  </m:r>
+                  <m:func>
+                    <m:funcPr>
+                      <m:ctrlPr>
+                        <w:rPr>
+                          <w:rFonts w:ascii="Cambria Math" w:hAnsi="Cambria Math"/>
+                          <w:i/>
+                        </w:rPr>
+                      </m:ctrlPr>
+                    </m:funcPr>
+                    <m:fName>
+                      <m:r>
+                        <m:rPr>
+                          <m:sty m:val="p"/>
+                        </m:rPr>
+                        <w:rPr>
+                          <w:rFonts w:ascii="Cambria Math" w:hAnsi="Cambria Math"/>
+                        </w:rPr>
+                        <m:t>cos</m:t>
+                      </m:r>
+                    </m:fName>
+                    <m:e>
+                      <m:d>
+                        <m:dPr>
+                          <m:ctrlPr>
+                            <w:rPr>
+                              <w:rFonts w:ascii="Cambria Math" w:hAnsi="Cambria Math"/>
+                              <w:i/>
+                            </w:rPr>
+                          </m:ctrlPr>
+                        </m:dPr>
+                        <m:e>
+                          <m:r>
+                            <w:rPr>
+                              <w:rFonts w:ascii="Cambria Math" w:hAnsi="Cambria Math"/>
+                            </w:rPr>
+                            <m:t>alpha</m:t>
+                          </m:r>
+                        </m:e>
+                      </m:d>
+                    </m:e>
+                  </m:func>
+                  <m:r>
+                    <w:rPr>
+                      <w:rFonts w:ascii="Cambria Math" w:hAnsi="Cambria Math"/>
+                    </w:rPr>
+                    <m:t>*t+x0</m:t>
+                  </m:r>
+                </m:e>
+                <m:e>
+                  <m:r>
+                    <w:rPr>
+                      <w:rFonts w:ascii="Cambria Math" w:hAnsi="Cambria Math"/>
+                    </w:rPr>
+                    <m:t>y</m:t>
+                  </m:r>
+                  <m:d>
+                    <m:dPr>
+                      <m:ctrlPr>
+                        <w:rPr>
+                          <w:rFonts w:ascii="Cambria Math" w:hAnsi="Cambria Math"/>
+                          <w:i/>
+                        </w:rPr>
+                      </m:ctrlPr>
+                    </m:dPr>
+                    <m:e>
+                      <m:r>
+                        <w:rPr>
+                          <w:rFonts w:ascii="Cambria Math" w:hAnsi="Cambria Math"/>
+                        </w:rPr>
+                        <m:t>t</m:t>
+                      </m:r>
+                    </m:e>
+                  </m:d>
+                  <m:r>
+                    <w:rPr>
+                      <w:rFonts w:ascii="Cambria Math" w:hAnsi="Cambria Math"/>
+                    </w:rPr>
+                    <m:t>=-</m:t>
+                  </m:r>
+                  <m:r>
+                    <w:rPr>
+                      <w:rFonts w:ascii="Cambria Math" w:hAnsi="Cambria Math"/>
+                    </w:rPr>
+                    <m:t>0.5*</m:t>
+                  </m:r>
+                  <m:r>
+                    <w:rPr>
+                      <w:rFonts w:ascii="Cambria Math" w:hAnsi="Cambria Math"/>
+                    </w:rPr>
+                    <m:t>g</m:t>
+                  </m:r>
+                  <m:r>
+                    <w:rPr>
+                      <w:rFonts w:ascii="Cambria Math" w:hAnsi="Cambria Math"/>
+                    </w:rPr>
+                    <m:t>*</m:t>
+                  </m:r>
+                  <m:sSup>
+                    <m:sSupPr>
+                      <m:ctrlPr>
+                        <w:rPr>
+                          <w:rFonts w:ascii="Cambria Math" w:hAnsi="Cambria Math"/>
+                          <w:i/>
+                        </w:rPr>
+                      </m:ctrlPr>
+                    </m:sSupPr>
+                    <m:e>
+                      <m:r>
+                        <w:rPr>
+                          <w:rFonts w:ascii="Cambria Math" w:hAnsi="Cambria Math"/>
+                        </w:rPr>
+                        <m:t>t</m:t>
+                      </m:r>
+                    </m:e>
+                    <m:sup>
+                      <m:r>
+                        <w:rPr>
+                          <w:rFonts w:ascii="Cambria Math" w:hAnsi="Cambria Math"/>
+                        </w:rPr>
+                        <m:t>2</m:t>
+                      </m:r>
+                    </m:sup>
+                  </m:sSup>
+                  <m:r>
+                    <w:rPr>
+                      <w:rFonts w:ascii="Cambria Math" w:hAnsi="Cambria Math"/>
+                    </w:rPr>
+                    <m:t>+v0</m:t>
+                  </m:r>
+                  <m:func>
+                    <m:funcPr>
+                      <m:ctrlPr>
+                        <w:rPr>
+                          <w:rFonts w:ascii="Cambria Math" w:hAnsi="Cambria Math"/>
+                          <w:i/>
+                        </w:rPr>
+                      </m:ctrlPr>
+                    </m:funcPr>
+                    <m:fName>
+                      <m:r>
+                        <m:rPr>
+                          <m:sty m:val="p"/>
+                        </m:rPr>
+                        <w:rPr>
+                          <w:rFonts w:ascii="Cambria Math" w:hAnsi="Cambria Math"/>
+                        </w:rPr>
+                        <m:t>sin</m:t>
+                      </m:r>
+                    </m:fName>
+                    <m:e>
+                      <m:d>
+                        <m:dPr>
+                          <m:ctrlPr>
+                            <w:rPr>
+                              <w:rFonts w:ascii="Cambria Math" w:hAnsi="Cambria Math"/>
+                              <w:i/>
+                            </w:rPr>
+                          </m:ctrlPr>
+                        </m:dPr>
+                        <m:e>
+                          <m:r>
+                            <w:rPr>
+                              <w:rFonts w:ascii="Cambria Math" w:hAnsi="Cambria Math"/>
+                            </w:rPr>
+                            <m:t>alpha</m:t>
+                          </m:r>
+                        </m:e>
+                      </m:d>
+                    </m:e>
+                  </m:func>
+                  <m:r>
+                    <w:rPr>
+                      <w:rFonts w:ascii="Cambria Math" w:hAnsi="Cambria Math"/>
+                    </w:rPr>
+                    <m:t>*t+y0</m:t>
+                  </m:r>
+                </m:e>
+              </m:eqArr>
+            </m:e>
+          </m:d>
+        </m:oMath>
+      </m:oMathPara>
+    </w:p>
+    <w:p>
+      <w:pPr>
+        <w:pStyle w:val="MonParagraphe"/>
+      </w:pPr>
+    </w:p>
+    <w:p>
+      <w:pPr>
+        <w:pStyle w:val="MonParagraphe"/>
+        <w:jc w:val="center"/>
+        <w:rPr>
+          <w:ins w:id="25" w:author="Zineb Fadili" w:date="2019-03-27T17:02:00Z"/>
+          <w:rFonts w:asciiTheme="minorHAnsi" w:hAnsiTheme="minorHAnsi" w:cstheme="minorHAnsi"/>
+          <w:b/>
+          <w:sz w:val="24"/>
+        </w:rPr>
+        <w:pPrChange w:id="26" w:author="Zineb Fadili" w:date="2019-03-27T17:12:00Z">
           <w:pPr>
             <w:pStyle w:val="MonParagraphe"/>
           </w:pPr>
         </w:pPrChange>
       </w:pPr>
-      <w:proofErr w:type="gramStart"/>
-      <w:ins w:id="47" w:author="Zineb Fadili" w:date="2019-03-27T17:12:00Z">
-        <w:r>
-          <w:rPr>
-            <w:rFonts w:ascii="Courier New" w:hAnsi="Courier New" w:cs="Courier New"/>
-            <w:color w:val="000000"/>
-            <w:kern w:val="0"/>
-            <w:sz w:val="20"/>
-            <w:szCs w:val="20"/>
-          </w:rPr>
-          <w:t>y</w:t>
-        </w:r>
-        <w:proofErr w:type="gramEnd"/>
-        <w:r>
-          <w:rPr>
-            <w:rFonts w:ascii="Courier New" w:hAnsi="Courier New" w:cs="Courier New"/>
-            <w:color w:val="000000"/>
-            <w:kern w:val="0"/>
-            <w:sz w:val="20"/>
-            <w:szCs w:val="20"/>
-          </w:rPr>
-          <w:t>=(-g/(2*(v0^2)*(cos(</w:t>
+      <w:ins w:id="27" w:author="Zineb Fadili" w:date="2019-03-27T17:12:00Z">
+        <w:r>
+          <w:rPr>
+            <w:rFonts w:asciiTheme="minorHAnsi" w:hAnsiTheme="minorHAnsi" w:cstheme="minorHAnsi"/>
+            <w:b/>
+            <w:color w:val="000000"/>
+            <w:kern w:val="0"/>
+            <w:szCs w:val="20"/>
+          </w:rPr>
+          <w:t>y=-g/(2*v</w:t>
+        </w:r>
+      </w:ins>
+      <w:r>
+        <w:rPr>
+          <w:rFonts w:asciiTheme="minorHAnsi" w:hAnsiTheme="minorHAnsi" w:cstheme="minorHAnsi"/>
+          <w:b/>
+          <w:color w:val="000000"/>
+          <w:kern w:val="0"/>
+          <w:szCs w:val="20"/>
+        </w:rPr>
+        <w:t>0</w:t>
+      </w:r>
+      <w:r>
+        <w:rPr>
+          <w:rFonts w:asciiTheme="minorHAnsi" w:hAnsiTheme="minorHAnsi" w:cstheme="minorHAnsi"/>
+          <w:b/>
+          <w:color w:val="000000"/>
+          <w:kern w:val="0"/>
+          <w:szCs w:val="20"/>
+          <w:vertAlign w:val="superscript"/>
+        </w:rPr>
+        <w:t>2</w:t>
+      </w:r>
+      <w:ins w:id="28" w:author="Zineb Fadili" w:date="2019-03-27T17:12:00Z">
+        <w:r>
+          <w:rPr>
+            <w:rFonts w:asciiTheme="minorHAnsi" w:hAnsiTheme="minorHAnsi" w:cstheme="minorHAnsi"/>
+            <w:b/>
+            <w:color w:val="000000"/>
+            <w:kern w:val="0"/>
+            <w:szCs w:val="20"/>
+          </w:rPr>
+          <w:t>*cos(</w:t>
         </w:r>
         <w:proofErr w:type="spellStart"/>
         <w:r>
           <w:rPr>
-            <w:rFonts w:ascii="Courier New" w:hAnsi="Courier New" w:cs="Courier New"/>
-            <w:color w:val="000000"/>
-            <w:kern w:val="0"/>
-            <w:sz w:val="20"/>
+            <w:rFonts w:asciiTheme="minorHAnsi" w:hAnsiTheme="minorHAnsi" w:cstheme="minorHAnsi"/>
+            <w:b/>
+            <w:color w:val="000000"/>
+            <w:kern w:val="0"/>
             <w:szCs w:val="20"/>
           </w:rPr>
           <w:t>apha</w:t>
@@ -390,20 +1052,78 @@
         <w:proofErr w:type="spellEnd"/>
         <w:r>
           <w:rPr>
-            <w:rFonts w:ascii="Courier New" w:hAnsi="Courier New" w:cs="Courier New"/>
-            <w:color w:val="000000"/>
-            <w:kern w:val="0"/>
-            <w:sz w:val="20"/>
-            <w:szCs w:val="20"/>
-          </w:rPr>
-          <w:t>))^2)*x^2+x*tan(alpha))+</w:t>
-        </w:r>
-        <w:r>
-          <w:rPr>
-            <w:rFonts w:ascii="Courier New" w:hAnsi="Courier New" w:cs="Courier New"/>
-            <w:color w:val="000000"/>
-            <w:kern w:val="0"/>
-            <w:sz w:val="20"/>
+            <w:rFonts w:asciiTheme="minorHAnsi" w:hAnsiTheme="minorHAnsi" w:cstheme="minorHAnsi"/>
+            <w:b/>
+            <w:color w:val="000000"/>
+            <w:kern w:val="0"/>
+            <w:szCs w:val="20"/>
+          </w:rPr>
+          <w:t>)</w:t>
+        </w:r>
+      </w:ins>
+      <w:r>
+        <w:rPr>
+          <w:rFonts w:asciiTheme="minorHAnsi" w:hAnsiTheme="minorHAnsi" w:cstheme="minorHAnsi"/>
+          <w:b/>
+          <w:color w:val="000000"/>
+          <w:kern w:val="0"/>
+          <w:szCs w:val="20"/>
+          <w:vertAlign w:val="superscript"/>
+        </w:rPr>
+        <w:t>2</w:t>
+      </w:r>
+      <w:ins w:id="29" w:author="Zineb Fadili" w:date="2019-03-27T17:12:00Z">
+        <w:r>
+          <w:rPr>
+            <w:rFonts w:asciiTheme="minorHAnsi" w:hAnsiTheme="minorHAnsi" w:cstheme="minorHAnsi"/>
+            <w:b/>
+            <w:color w:val="000000"/>
+            <w:kern w:val="0"/>
+            <w:szCs w:val="20"/>
+          </w:rPr>
+          <w:t>)*x</w:t>
+        </w:r>
+      </w:ins>
+      <w:r>
+        <w:rPr>
+          <w:rFonts w:asciiTheme="minorHAnsi" w:hAnsiTheme="minorHAnsi" w:cstheme="minorHAnsi"/>
+          <w:b/>
+          <w:color w:val="000000"/>
+          <w:kern w:val="0"/>
+          <w:szCs w:val="20"/>
+          <w:vertAlign w:val="superscript"/>
+        </w:rPr>
+        <w:t>2</w:t>
+      </w:r>
+      <w:ins w:id="30" w:author="Zineb Fadili" w:date="2019-03-27T17:12:00Z">
+        <w:r>
+          <w:rPr>
+            <w:rFonts w:asciiTheme="minorHAnsi" w:hAnsiTheme="minorHAnsi" w:cstheme="minorHAnsi"/>
+            <w:b/>
+            <w:color w:val="000000"/>
+            <w:kern w:val="0"/>
+            <w:szCs w:val="20"/>
+          </w:rPr>
+          <w:t>+x*tan(alpha)</w:t>
+        </w:r>
+        <w:bookmarkStart w:id="31" w:name="_GoBack"/>
+        <w:bookmarkEnd w:id="31"/>
+        <w:r>
+          <w:rPr>
+            <w:rFonts w:asciiTheme="minorHAnsi" w:hAnsiTheme="minorHAnsi" w:cstheme="minorHAnsi"/>
+            <w:b/>
+            <w:color w:val="000000"/>
+            <w:kern w:val="0"/>
+            <w:szCs w:val="20"/>
+          </w:rPr>
+          <w:t>+</w:t>
+        </w:r>
+        <w:r>
+          <w:rPr>
+            <w:rFonts w:asciiTheme="minorHAnsi" w:hAnsiTheme="minorHAnsi" w:cstheme="minorHAnsi"/>
+            <w:b/>
+            <w:color w:val="000000"/>
+            <w:kern w:val="0"/>
             <w:szCs w:val="20"/>
           </w:rPr>
           <w:t>y0</w:t>
@@ -414,15 +1134,15 @@
       <w:pPr>
         <w:pStyle w:val="MonParagraphe"/>
         <w:rPr>
-          <w:ins w:id="48" w:author="Zineb Fadili" w:date="2019-03-27T17:14:00Z"/>
-        </w:rPr>
-      </w:pPr>
-      <w:ins w:id="49" w:author="Zineb Fadili" w:date="2019-03-27T17:02:00Z">
+          <w:ins w:id="32" w:author="Zineb Fadili" w:date="2019-03-27T17:14:00Z"/>
+        </w:rPr>
+      </w:pPr>
+      <w:ins w:id="33" w:author="Zineb Fadili" w:date="2019-03-27T17:02:00Z">
         <w:r>
           <w:t>Afin de trouver les valeur</w:t>
         </w:r>
       </w:ins>
-      <w:ins w:id="50" w:author="Zineb Fadili" w:date="2019-03-27T17:03:00Z">
+      <w:ins w:id="34" w:author="Zineb Fadili" w:date="2019-03-27T17:03:00Z">
         <w:r>
           <w:t xml:space="preserve">s initiales optimales pour notre </w:t>
         </w:r>
@@ -433,17 +1153,17 @@
           <w:t>, nous avons eu recours au logiciel Matlab</w:t>
         </w:r>
       </w:ins>
-      <w:ins w:id="51" w:author="Zineb Fadili" w:date="2019-03-27T17:05:00Z">
+      <w:ins w:id="35" w:author="Zineb Fadili" w:date="2019-03-27T17:05:00Z">
         <w:r>
           <w:t>. P</w:t>
         </w:r>
       </w:ins>
-      <w:ins w:id="52" w:author="Zineb Fadili" w:date="2019-03-27T17:03:00Z">
+      <w:ins w:id="36" w:author="Zineb Fadili" w:date="2019-03-27T17:03:00Z">
         <w:r>
           <w:t>lut</w:t>
         </w:r>
       </w:ins>
-      <w:ins w:id="53" w:author="Zineb Fadili" w:date="2019-03-27T17:04:00Z">
+      <w:ins w:id="37" w:author="Zineb Fadili" w:date="2019-03-27T17:04:00Z">
         <w:r>
           <w:t>ôt que de faire</w:t>
         </w:r>
@@ -451,7 +1171,7 @@
           <w:t xml:space="preserve"> les essais directement sur java</w:t>
         </w:r>
       </w:ins>
-      <w:ins w:id="54" w:author="Zineb Fadili" w:date="2019-03-27T17:05:00Z">
+      <w:ins w:id="38" w:author="Zineb Fadili" w:date="2019-03-27T17:05:00Z">
         <w:r>
           <w:t>.</w:t>
         </w:r>
@@ -461,15 +1181,15 @@
       <w:pPr>
         <w:pStyle w:val="MonTitreSousSection"/>
         <w:rPr>
-          <w:ins w:id="55" w:author="Zineb Fadili" w:date="2019-03-27T17:06:00Z"/>
-        </w:rPr>
-        <w:pPrChange w:id="56" w:author="Zineb Fadili" w:date="2019-03-27T17:14:00Z">
+          <w:ins w:id="39" w:author="Zineb Fadili" w:date="2019-03-27T17:06:00Z"/>
+        </w:rPr>
+        <w:pPrChange w:id="40" w:author="Zineb Fadili" w:date="2019-03-27T17:14:00Z">
           <w:pPr>
             <w:pStyle w:val="MonParagraphe"/>
           </w:pPr>
         </w:pPrChange>
       </w:pPr>
-      <w:ins w:id="57" w:author="Zineb Fadili" w:date="2019-03-27T17:14:00Z">
+      <w:ins w:id="41" w:author="Zineb Fadili" w:date="2019-03-27T17:14:00Z">
         <w:r>
           <w:t xml:space="preserve">Simulation </w:t>
         </w:r>
@@ -479,15 +1199,15 @@
       <w:pPr>
         <w:pStyle w:val="MonParagraphe"/>
         <w:rPr>
-          <w:ins w:id="58" w:author="Zineb Fadili" w:date="2019-03-27T17:11:00Z"/>
-        </w:rPr>
-      </w:pPr>
-      <w:ins w:id="59" w:author="Zineb Fadili" w:date="2019-03-27T17:06:00Z">
+          <w:ins w:id="42" w:author="Zineb Fadili" w:date="2019-03-27T17:11:00Z"/>
+        </w:rPr>
+      </w:pPr>
+      <w:ins w:id="43" w:author="Zineb Fadili" w:date="2019-03-27T17:06:00Z">
         <w:r>
           <w:t>Voici le programme réalisé </w:t>
         </w:r>
       </w:ins>
-      <w:ins w:id="60" w:author="Zineb Fadili" w:date="2019-03-27T17:14:00Z">
+      <w:ins w:id="44" w:author="Zineb Fadili" w:date="2019-03-27T17:14:00Z">
         <w:r>
           <w:t xml:space="preserve">sur </w:t>
         </w:r>
@@ -496,7 +1216,7 @@
           <w:t>Matlab</w:t>
         </w:r>
       </w:ins>
-      <w:ins w:id="61" w:author="Zineb Fadili" w:date="2019-03-27T17:06:00Z">
+      <w:ins w:id="45" w:author="Zineb Fadili" w:date="2019-03-27T17:06:00Z">
         <w:r>
           <w:t>:</w:t>
         </w:r>
@@ -511,22 +1231,22 @@
         <w:adjustRightInd w:val="0"/>
         <w:textAlignment w:val="auto"/>
         <w:rPr>
-          <w:ins w:id="62" w:author="Zineb Fadili" w:date="2019-03-27T17:06:00Z"/>
+          <w:ins w:id="46" w:author="Zineb Fadili" w:date="2019-03-27T17:06:00Z"/>
           <w:rFonts w:ascii="Courier New" w:hAnsi="Courier New" w:cs="Courier New"/>
           <w:kern w:val="0"/>
-          <w:rPrChange w:id="63" w:author="Zineb Fadili" w:date="2019-03-27T17:11:00Z">
+          <w:rPrChange w:id="47" w:author="Zineb Fadili" w:date="2019-03-27T17:11:00Z">
             <w:rPr>
-              <w:ins w:id="64" w:author="Zineb Fadili" w:date="2019-03-27T17:06:00Z"/>
+              <w:ins w:id="48" w:author="Zineb Fadili" w:date="2019-03-27T17:06:00Z"/>
             </w:rPr>
           </w:rPrChange>
         </w:rPr>
-        <w:pPrChange w:id="65" w:author="Zineb Fadili" w:date="2019-03-27T17:11:00Z">
+        <w:pPrChange w:id="49" w:author="Zineb Fadili" w:date="2019-03-27T17:11:00Z">
           <w:pPr>
             <w:pStyle w:val="MonParagraphe"/>
           </w:pPr>
         </w:pPrChange>
       </w:pPr>
-      <w:ins w:id="66" w:author="Zineb Fadili" w:date="2019-03-27T17:11:00Z">
+      <w:ins w:id="50" w:author="Zineb Fadili" w:date="2019-03-27T17:11:00Z">
         <w:r>
           <w:rPr>
             <w:rFonts w:ascii="Courier New" w:hAnsi="Courier New" w:cs="Courier New"/>
@@ -544,7 +1264,7 @@
             <w:kern w:val="0"/>
             <w:sz w:val="20"/>
             <w:szCs w:val="20"/>
-            <w:rPrChange w:id="67" w:author="Zineb Fadili" w:date="2019-03-27T17:11:00Z">
+            <w:rPrChange w:id="51" w:author="Zineb Fadili" w:date="2019-03-27T17:11:00Z">
               <w:rPr>
                 <w:rFonts w:ascii="Courier New" w:hAnsi="Courier New" w:cs="Courier New"/>
                 <w:color w:val="228B22"/>
@@ -577,14 +1297,14 @@
         <w:adjustRightInd w:val="0"/>
         <w:textAlignment w:val="auto"/>
         <w:rPr>
-          <w:ins w:id="68" w:author="Zineb Fadili" w:date="2019-03-27T17:11:00Z"/>
+          <w:ins w:id="52" w:author="Zineb Fadili" w:date="2019-03-27T17:11:00Z"/>
           <w:rFonts w:ascii="Courier New" w:hAnsi="Courier New" w:cs="Courier New"/>
           <w:kern w:val="0"/>
         </w:rPr>
       </w:pPr>
       <w:proofErr w:type="spellStart"/>
       <w:proofErr w:type="gramStart"/>
-      <w:ins w:id="69" w:author="Zineb Fadili" w:date="2019-03-27T17:11:00Z">
+      <w:ins w:id="53" w:author="Zineb Fadili" w:date="2019-03-27T17:11:00Z">
         <w:r>
           <w:rPr>
             <w:rFonts w:ascii="Courier New" w:hAnsi="Courier New" w:cs="Courier New"/>
@@ -637,13 +1357,13 @@
         <w:adjustRightInd w:val="0"/>
         <w:textAlignment w:val="auto"/>
         <w:rPr>
-          <w:ins w:id="70" w:author="Zineb Fadili" w:date="2019-03-27T17:11:00Z"/>
+          <w:ins w:id="54" w:author="Zineb Fadili" w:date="2019-03-27T17:11:00Z"/>
           <w:rFonts w:ascii="Courier New" w:hAnsi="Courier New" w:cs="Courier New"/>
           <w:kern w:val="0"/>
         </w:rPr>
       </w:pPr>
       <w:proofErr w:type="gramStart"/>
-      <w:ins w:id="71" w:author="Zineb Fadili" w:date="2019-03-27T17:11:00Z">
+      <w:ins w:id="55" w:author="Zineb Fadili" w:date="2019-03-27T17:11:00Z">
         <w:r>
           <w:rPr>
             <w:rFonts w:ascii="Courier New" w:hAnsi="Courier New" w:cs="Courier New"/>
@@ -695,12 +1415,12 @@
         <w:adjustRightInd w:val="0"/>
         <w:textAlignment w:val="auto"/>
         <w:rPr>
-          <w:ins w:id="72" w:author="Zineb Fadili" w:date="2019-03-27T17:11:00Z"/>
+          <w:ins w:id="56" w:author="Zineb Fadili" w:date="2019-03-27T17:11:00Z"/>
           <w:rFonts w:ascii="Courier New" w:hAnsi="Courier New" w:cs="Courier New"/>
           <w:kern w:val="0"/>
         </w:rPr>
       </w:pPr>
-      <w:ins w:id="73" w:author="Zineb Fadili" w:date="2019-03-27T17:11:00Z">
+      <w:ins w:id="57" w:author="Zineb Fadili" w:date="2019-03-27T17:11:00Z">
         <w:r>
           <w:rPr>
             <w:rFonts w:ascii="Courier New" w:hAnsi="Courier New" w:cs="Courier New"/>
@@ -721,12 +1441,12 @@
         <w:adjustRightInd w:val="0"/>
         <w:textAlignment w:val="auto"/>
         <w:rPr>
-          <w:ins w:id="74" w:author="Zineb Fadili" w:date="2019-03-27T17:11:00Z"/>
+          <w:ins w:id="58" w:author="Zineb Fadili" w:date="2019-03-27T17:11:00Z"/>
           <w:rFonts w:ascii="Courier New" w:hAnsi="Courier New" w:cs="Courier New"/>
           <w:kern w:val="0"/>
         </w:rPr>
       </w:pPr>
-      <w:ins w:id="75" w:author="Zineb Fadili" w:date="2019-03-27T17:11:00Z">
+      <w:ins w:id="59" w:author="Zineb Fadili" w:date="2019-03-27T17:11:00Z">
         <w:r>
           <w:rPr>
             <w:rFonts w:ascii="Courier New" w:hAnsi="Courier New" w:cs="Courier New"/>
@@ -747,13 +1467,13 @@
         <w:adjustRightInd w:val="0"/>
         <w:textAlignment w:val="auto"/>
         <w:rPr>
-          <w:ins w:id="76" w:author="Zineb Fadili" w:date="2019-03-27T17:11:00Z"/>
+          <w:ins w:id="60" w:author="Zineb Fadili" w:date="2019-03-27T17:11:00Z"/>
           <w:rFonts w:ascii="Courier New" w:hAnsi="Courier New" w:cs="Courier New"/>
           <w:kern w:val="0"/>
         </w:rPr>
       </w:pPr>
       <w:proofErr w:type="gramStart"/>
-      <w:ins w:id="77" w:author="Zineb Fadili" w:date="2019-03-27T17:11:00Z">
+      <w:ins w:id="61" w:author="Zineb Fadili" w:date="2019-03-27T17:11:00Z">
         <w:r>
           <w:rPr>
             <w:rFonts w:ascii="Courier New" w:hAnsi="Courier New" w:cs="Courier New"/>
@@ -795,21 +1515,22 @@
         <w:adjustRightInd w:val="0"/>
         <w:textAlignment w:val="auto"/>
         <w:rPr>
-          <w:ins w:id="78" w:author="Zineb Fadili" w:date="2019-03-27T17:11:00Z"/>
+          <w:ins w:id="62" w:author="Zineb Fadili" w:date="2019-03-27T17:11:00Z"/>
           <w:rFonts w:ascii="Courier New" w:hAnsi="Courier New" w:cs="Courier New"/>
           <w:kern w:val="0"/>
         </w:rPr>
       </w:pPr>
       <w:proofErr w:type="gramStart"/>
-      <w:ins w:id="79" w:author="Zineb Fadili" w:date="2019-03-27T17:11:00Z">
-        <w:r>
-          <w:rPr>
-            <w:rFonts w:ascii="Courier New" w:hAnsi="Courier New" w:cs="Courier New"/>
-            <w:color w:val="000000"/>
-            <w:kern w:val="0"/>
-            <w:sz w:val="20"/>
-            <w:szCs w:val="20"/>
-          </w:rPr>
+      <w:ins w:id="63" w:author="Zineb Fadili" w:date="2019-03-27T17:11:00Z">
+        <w:r>
+          <w:rPr>
+            <w:rFonts w:ascii="Courier New" w:hAnsi="Courier New" w:cs="Courier New"/>
+            <w:color w:val="000000"/>
+            <w:kern w:val="0"/>
+            <w:sz w:val="20"/>
+            <w:szCs w:val="20"/>
+          </w:rPr>
+          <w:lastRenderedPageBreak/>
           <w:t>x</w:t>
         </w:r>
         <w:proofErr w:type="gramEnd"/>
@@ -843,13 +1564,13 @@
         <w:adjustRightInd w:val="0"/>
         <w:textAlignment w:val="auto"/>
         <w:rPr>
-          <w:ins w:id="80" w:author="Zineb Fadili" w:date="2019-03-27T17:11:00Z"/>
+          <w:ins w:id="64" w:author="Zineb Fadili" w:date="2019-03-27T17:11:00Z"/>
           <w:rFonts w:ascii="Courier New" w:hAnsi="Courier New" w:cs="Courier New"/>
           <w:kern w:val="0"/>
         </w:rPr>
       </w:pPr>
       <w:proofErr w:type="gramStart"/>
-      <w:ins w:id="81" w:author="Zineb Fadili" w:date="2019-03-27T17:11:00Z">
+      <w:ins w:id="65" w:author="Zineb Fadili" w:date="2019-03-27T17:11:00Z">
         <w:r>
           <w:rPr>
             <w:rFonts w:ascii="Courier New" w:hAnsi="Courier New" w:cs="Courier New"/>
@@ -891,12 +1612,12 @@
         <w:adjustRightInd w:val="0"/>
         <w:textAlignment w:val="auto"/>
         <w:rPr>
-          <w:ins w:id="82" w:author="Zineb Fadili" w:date="2019-03-27T17:11:00Z"/>
+          <w:ins w:id="66" w:author="Zineb Fadili" w:date="2019-03-27T17:11:00Z"/>
           <w:rFonts w:ascii="Courier New" w:hAnsi="Courier New" w:cs="Courier New"/>
           <w:kern w:val="0"/>
         </w:rPr>
       </w:pPr>
-      <w:ins w:id="83" w:author="Zineb Fadili" w:date="2019-03-27T17:11:00Z">
+      <w:ins w:id="67" w:author="Zineb Fadili" w:date="2019-03-27T17:11:00Z">
         <w:r>
           <w:rPr>
             <w:rFonts w:ascii="Courier New" w:hAnsi="Courier New" w:cs="Courier New"/>
@@ -917,13 +1638,13 @@
         <w:adjustRightInd w:val="0"/>
         <w:textAlignment w:val="auto"/>
         <w:rPr>
-          <w:ins w:id="84" w:author="Zineb Fadili" w:date="2019-03-27T17:11:00Z"/>
+          <w:ins w:id="68" w:author="Zineb Fadili" w:date="2019-03-27T17:11:00Z"/>
           <w:rFonts w:ascii="Courier New" w:hAnsi="Courier New" w:cs="Courier New"/>
           <w:kern w:val="0"/>
         </w:rPr>
       </w:pPr>
       <w:proofErr w:type="gramStart"/>
-      <w:ins w:id="85" w:author="Zineb Fadili" w:date="2019-03-27T17:11:00Z">
+      <w:ins w:id="69" w:author="Zineb Fadili" w:date="2019-03-27T17:11:00Z">
         <w:r>
           <w:rPr>
             <w:rFonts w:ascii="Courier New" w:hAnsi="Courier New" w:cs="Courier New"/>
@@ -965,14 +1686,14 @@
         <w:adjustRightInd w:val="0"/>
         <w:textAlignment w:val="auto"/>
         <w:rPr>
-          <w:ins w:id="86" w:author="Zineb Fadili" w:date="2019-03-27T17:11:00Z"/>
+          <w:ins w:id="70" w:author="Zineb Fadili" w:date="2019-03-27T17:11:00Z"/>
           <w:rFonts w:ascii="Courier New" w:hAnsi="Courier New" w:cs="Courier New"/>
           <w:kern w:val="0"/>
         </w:rPr>
       </w:pPr>
       <w:proofErr w:type="spellStart"/>
       <w:proofErr w:type="gramStart"/>
-      <w:ins w:id="87" w:author="Zineb Fadili" w:date="2019-03-27T17:11:00Z">
+      <w:ins w:id="71" w:author="Zineb Fadili" w:date="2019-03-27T17:11:00Z">
         <w:r>
           <w:rPr>
             <w:rFonts w:ascii="Courier New" w:hAnsi="Courier New" w:cs="Courier New"/>
@@ -1015,14 +1736,14 @@
         <w:adjustRightInd w:val="0"/>
         <w:textAlignment w:val="auto"/>
         <w:rPr>
-          <w:ins w:id="88" w:author="Zineb Fadili" w:date="2019-03-27T17:11:00Z"/>
+          <w:ins w:id="72" w:author="Zineb Fadili" w:date="2019-03-27T17:11:00Z"/>
           <w:rFonts w:ascii="Courier New" w:hAnsi="Courier New" w:cs="Courier New"/>
           <w:kern w:val="0"/>
         </w:rPr>
       </w:pPr>
       <w:proofErr w:type="spellStart"/>
       <w:proofErr w:type="gramStart"/>
-      <w:ins w:id="89" w:author="Zineb Fadili" w:date="2019-03-27T17:11:00Z">
+      <w:ins w:id="73" w:author="Zineb Fadili" w:date="2019-03-27T17:11:00Z">
         <w:r>
           <w:rPr>
             <w:rFonts w:ascii="Courier New" w:hAnsi="Courier New" w:cs="Courier New"/>
@@ -1077,12 +1798,12 @@
         <w:adjustRightInd w:val="0"/>
         <w:textAlignment w:val="auto"/>
         <w:rPr>
-          <w:ins w:id="90" w:author="Zineb Fadili" w:date="2019-03-27T17:11:00Z"/>
+          <w:ins w:id="74" w:author="Zineb Fadili" w:date="2019-03-27T17:11:00Z"/>
           <w:rFonts w:ascii="Courier New" w:hAnsi="Courier New" w:cs="Courier New"/>
           <w:kern w:val="0"/>
         </w:rPr>
       </w:pPr>
-      <w:ins w:id="91" w:author="Zineb Fadili" w:date="2019-03-27T17:11:00Z">
+      <w:ins w:id="75" w:author="Zineb Fadili" w:date="2019-03-27T17:11:00Z">
         <w:r>
           <w:rPr>
             <w:rFonts w:ascii="Courier New" w:hAnsi="Courier New" w:cs="Courier New"/>
@@ -1103,14 +1824,14 @@
         <w:adjustRightInd w:val="0"/>
         <w:textAlignment w:val="auto"/>
         <w:rPr>
-          <w:ins w:id="92" w:author="Zineb Fadili" w:date="2019-03-27T17:11:00Z"/>
+          <w:ins w:id="76" w:author="Zineb Fadili" w:date="2019-03-27T17:11:00Z"/>
           <w:rFonts w:ascii="Courier New" w:hAnsi="Courier New" w:cs="Courier New"/>
           <w:kern w:val="0"/>
         </w:rPr>
       </w:pPr>
       <w:proofErr w:type="spellStart"/>
       <w:proofErr w:type="gramStart"/>
-      <w:ins w:id="93" w:author="Zineb Fadili" w:date="2019-03-27T17:11:00Z">
+      <w:ins w:id="77" w:author="Zineb Fadili" w:date="2019-03-27T17:11:00Z">
         <w:r>
           <w:rPr>
             <w:rFonts w:ascii="Courier New" w:hAnsi="Courier New" w:cs="Courier New"/>
@@ -1153,14 +1874,14 @@
         <w:adjustRightInd w:val="0"/>
         <w:textAlignment w:val="auto"/>
         <w:rPr>
-          <w:ins w:id="94" w:author="Zineb Fadili" w:date="2019-03-27T17:11:00Z"/>
+          <w:ins w:id="78" w:author="Zineb Fadili" w:date="2019-03-27T17:11:00Z"/>
           <w:rFonts w:ascii="Courier New" w:hAnsi="Courier New" w:cs="Courier New"/>
           <w:kern w:val="0"/>
         </w:rPr>
       </w:pPr>
       <w:proofErr w:type="spellStart"/>
       <w:proofErr w:type="gramStart"/>
-      <w:ins w:id="95" w:author="Zineb Fadili" w:date="2019-03-27T17:11:00Z">
+      <w:ins w:id="79" w:author="Zineb Fadili" w:date="2019-03-27T17:11:00Z">
         <w:r>
           <w:rPr>
             <w:rFonts w:ascii="Courier New" w:hAnsi="Courier New" w:cs="Courier New"/>
@@ -1203,14 +1924,14 @@
         <w:adjustRightInd w:val="0"/>
         <w:textAlignment w:val="auto"/>
         <w:rPr>
-          <w:ins w:id="96" w:author="Zineb Fadili" w:date="2019-03-27T17:11:00Z"/>
+          <w:ins w:id="80" w:author="Zineb Fadili" w:date="2019-03-27T17:11:00Z"/>
           <w:rFonts w:ascii="Courier New" w:hAnsi="Courier New" w:cs="Courier New"/>
           <w:kern w:val="0"/>
         </w:rPr>
       </w:pPr>
       <w:proofErr w:type="spellStart"/>
       <w:proofErr w:type="gramStart"/>
-      <w:ins w:id="97" w:author="Zineb Fadili" w:date="2019-03-27T17:11:00Z">
+      <w:ins w:id="81" w:author="Zineb Fadili" w:date="2019-03-27T17:11:00Z">
         <w:r>
           <w:rPr>
             <w:rFonts w:ascii="Courier New" w:hAnsi="Courier New" w:cs="Courier New"/>
@@ -1275,12 +1996,12 @@
         <w:adjustRightInd w:val="0"/>
         <w:textAlignment w:val="auto"/>
         <w:rPr>
-          <w:ins w:id="98" w:author="Zineb Fadili" w:date="2019-03-27T17:11:00Z"/>
+          <w:ins w:id="82" w:author="Zineb Fadili" w:date="2019-03-27T17:11:00Z"/>
           <w:rFonts w:ascii="Courier New" w:hAnsi="Courier New" w:cs="Courier New"/>
           <w:kern w:val="0"/>
         </w:rPr>
       </w:pPr>
-      <w:ins w:id="99" w:author="Zineb Fadili" w:date="2019-03-27T17:11:00Z">
+      <w:ins w:id="83" w:author="Zineb Fadili" w:date="2019-03-27T17:11:00Z">
         <w:r>
           <w:rPr>
             <w:rFonts w:ascii="Courier New" w:hAnsi="Courier New" w:cs="Courier New"/>
@@ -1301,22 +2022,21 @@
         <w:adjustRightInd w:val="0"/>
         <w:textAlignment w:val="auto"/>
         <w:rPr>
-          <w:ins w:id="100" w:author="Zineb Fadili" w:date="2019-03-27T17:11:00Z"/>
+          <w:ins w:id="84" w:author="Zineb Fadili" w:date="2019-03-27T17:11:00Z"/>
           <w:rFonts w:ascii="Courier New" w:hAnsi="Courier New" w:cs="Courier New"/>
           <w:kern w:val="0"/>
         </w:rPr>
       </w:pPr>
       <w:proofErr w:type="gramStart"/>
-      <w:ins w:id="101" w:author="Zineb Fadili" w:date="2019-03-27T17:11:00Z">
-        <w:r>
-          <w:rPr>
-            <w:rFonts w:ascii="Courier New" w:hAnsi="Courier New" w:cs="Courier New"/>
-            <w:color w:val="000000"/>
-            <w:kern w:val="0"/>
-            <w:sz w:val="20"/>
-            <w:szCs w:val="20"/>
-          </w:rPr>
-          <w:lastRenderedPageBreak/>
+      <w:ins w:id="85" w:author="Zineb Fadili" w:date="2019-03-27T17:11:00Z">
+        <w:r>
+          <w:rPr>
+            <w:rFonts w:ascii="Courier New" w:hAnsi="Courier New" w:cs="Courier New"/>
+            <w:color w:val="000000"/>
+            <w:kern w:val="0"/>
+            <w:sz w:val="20"/>
+            <w:szCs w:val="20"/>
+          </w:rPr>
           <w:t>pas</w:t>
         </w:r>
         <w:proofErr w:type="gramEnd"/>
@@ -1394,12 +2114,12 @@
         <w:adjustRightInd w:val="0"/>
         <w:textAlignment w:val="auto"/>
         <w:rPr>
-          <w:ins w:id="102" w:author="Zineb Fadili" w:date="2019-03-27T17:11:00Z"/>
+          <w:ins w:id="86" w:author="Zineb Fadili" w:date="2019-03-27T17:11:00Z"/>
           <w:rFonts w:ascii="Courier New" w:hAnsi="Courier New" w:cs="Courier New"/>
           <w:kern w:val="0"/>
         </w:rPr>
       </w:pPr>
-      <w:ins w:id="103" w:author="Zineb Fadili" w:date="2019-03-27T17:11:00Z">
+      <w:ins w:id="87" w:author="Zineb Fadili" w:date="2019-03-27T17:11:00Z">
         <w:r>
           <w:rPr>
             <w:rFonts w:ascii="Courier New" w:hAnsi="Courier New" w:cs="Courier New"/>
@@ -1420,13 +2140,13 @@
         <w:adjustRightInd w:val="0"/>
         <w:textAlignment w:val="auto"/>
         <w:rPr>
-          <w:ins w:id="104" w:author="Zineb Fadili" w:date="2019-03-27T17:11:00Z"/>
+          <w:ins w:id="88" w:author="Zineb Fadili" w:date="2019-03-27T17:11:00Z"/>
           <w:rFonts w:ascii="Courier New" w:hAnsi="Courier New" w:cs="Courier New"/>
           <w:kern w:val="0"/>
         </w:rPr>
       </w:pPr>
       <w:proofErr w:type="gramStart"/>
-      <w:ins w:id="105" w:author="Zineb Fadili" w:date="2019-03-27T17:11:00Z">
+      <w:ins w:id="89" w:author="Zineb Fadili" w:date="2019-03-27T17:11:00Z">
         <w:r>
           <w:rPr>
             <w:rFonts w:ascii="Courier New" w:hAnsi="Courier New" w:cs="Courier New"/>
@@ -1468,13 +2188,13 @@
         <w:adjustRightInd w:val="0"/>
         <w:textAlignment w:val="auto"/>
         <w:rPr>
-          <w:ins w:id="106" w:author="Zineb Fadili" w:date="2019-03-27T17:11:00Z"/>
+          <w:ins w:id="90" w:author="Zineb Fadili" w:date="2019-03-27T17:11:00Z"/>
           <w:rFonts w:ascii="Courier New" w:hAnsi="Courier New" w:cs="Courier New"/>
           <w:kern w:val="0"/>
         </w:rPr>
       </w:pPr>
       <w:proofErr w:type="gramStart"/>
-      <w:ins w:id="107" w:author="Zineb Fadili" w:date="2019-03-27T17:11:00Z">
+      <w:ins w:id="91" w:author="Zineb Fadili" w:date="2019-03-27T17:11:00Z">
         <w:r>
           <w:rPr>
             <w:rFonts w:ascii="Courier New" w:hAnsi="Courier New" w:cs="Courier New"/>
@@ -1560,12 +2280,12 @@
         <w:adjustRightInd w:val="0"/>
         <w:textAlignment w:val="auto"/>
         <w:rPr>
-          <w:ins w:id="108" w:author="Zineb Fadili" w:date="2019-03-27T17:11:00Z"/>
+          <w:ins w:id="92" w:author="Zineb Fadili" w:date="2019-03-27T17:11:00Z"/>
           <w:rFonts w:ascii="Courier New" w:hAnsi="Courier New" w:cs="Courier New"/>
           <w:kern w:val="0"/>
         </w:rPr>
       </w:pPr>
-      <w:ins w:id="109" w:author="Zineb Fadili" w:date="2019-03-27T17:11:00Z">
+      <w:ins w:id="93" w:author="Zineb Fadili" w:date="2019-03-27T17:11:00Z">
         <w:r>
           <w:rPr>
             <w:rFonts w:ascii="Courier New" w:hAnsi="Courier New" w:cs="Courier New"/>
@@ -1586,12 +2306,12 @@
         <w:adjustRightInd w:val="0"/>
         <w:textAlignment w:val="auto"/>
         <w:rPr>
-          <w:ins w:id="110" w:author="Zineb Fadili" w:date="2019-03-27T17:11:00Z"/>
+          <w:ins w:id="94" w:author="Zineb Fadili" w:date="2019-03-27T17:11:00Z"/>
           <w:rFonts w:ascii="Courier New" w:hAnsi="Courier New" w:cs="Courier New"/>
           <w:kern w:val="0"/>
         </w:rPr>
       </w:pPr>
-      <w:ins w:id="111" w:author="Zineb Fadili" w:date="2019-03-27T17:11:00Z">
+      <w:ins w:id="95" w:author="Zineb Fadili" w:date="2019-03-27T17:11:00Z">
         <w:r>
           <w:rPr>
             <w:rFonts w:ascii="Courier New" w:hAnsi="Courier New" w:cs="Courier New"/>
@@ -1612,13 +2332,13 @@
         <w:adjustRightInd w:val="0"/>
         <w:textAlignment w:val="auto"/>
         <w:rPr>
-          <w:ins w:id="112" w:author="Zineb Fadili" w:date="2019-03-27T17:11:00Z"/>
+          <w:ins w:id="96" w:author="Zineb Fadili" w:date="2019-03-27T17:11:00Z"/>
           <w:rFonts w:ascii="Courier New" w:hAnsi="Courier New" w:cs="Courier New"/>
           <w:kern w:val="0"/>
-          <w:lang w:val="en-US"/>
-        </w:rPr>
-      </w:pPr>
-      <w:ins w:id="113" w:author="Zineb Fadili" w:date="2019-03-27T17:11:00Z">
+        </w:rPr>
+      </w:pPr>
+      <w:proofErr w:type="gramStart"/>
+      <w:ins w:id="97" w:author="Zineb Fadili" w:date="2019-03-27T17:11:00Z">
         <w:r>
           <w:rPr>
             <w:rFonts w:ascii="Courier New" w:hAnsi="Courier New" w:cs="Courier New"/>
@@ -1626,18 +2346,17 @@
             <w:kern w:val="0"/>
             <w:sz w:val="20"/>
             <w:szCs w:val="20"/>
-            <w:lang w:val="en-US"/>
           </w:rPr>
           <w:t>for</w:t>
         </w:r>
-        <w:r>
-          <w:rPr>
-            <w:rFonts w:ascii="Courier New" w:hAnsi="Courier New" w:cs="Courier New"/>
-            <w:color w:val="000000"/>
-            <w:kern w:val="0"/>
-            <w:sz w:val="20"/>
-            <w:szCs w:val="20"/>
-            <w:lang w:val="en-US"/>
+        <w:proofErr w:type="gramEnd"/>
+        <w:r>
+          <w:rPr>
+            <w:rFonts w:ascii="Courier New" w:hAnsi="Courier New" w:cs="Courier New"/>
+            <w:color w:val="000000"/>
+            <w:kern w:val="0"/>
+            <w:sz w:val="20"/>
+            <w:szCs w:val="20"/>
           </w:rPr>
           <w:t xml:space="preserve"> p=1:pas:length(x)</w:t>
         </w:r>
@@ -1651,20 +2370,19 @@
         <w:adjustRightInd w:val="0"/>
         <w:textAlignment w:val="auto"/>
         <w:rPr>
-          <w:ins w:id="114" w:author="Zineb Fadili" w:date="2019-03-27T17:11:00Z"/>
+          <w:ins w:id="98" w:author="Zineb Fadili" w:date="2019-03-27T17:11:00Z"/>
           <w:rFonts w:ascii="Courier New" w:hAnsi="Courier New" w:cs="Courier New"/>
           <w:kern w:val="0"/>
         </w:rPr>
       </w:pPr>
-      <w:ins w:id="115" w:author="Zineb Fadili" w:date="2019-03-27T17:11:00Z">
-        <w:r>
-          <w:rPr>
-            <w:rFonts w:ascii="Courier New" w:hAnsi="Courier New" w:cs="Courier New"/>
-            <w:color w:val="000000"/>
-            <w:kern w:val="0"/>
-            <w:sz w:val="20"/>
-            <w:szCs w:val="20"/>
-            <w:lang w:val="en-US"/>
+      <w:ins w:id="99" w:author="Zineb Fadili" w:date="2019-03-27T17:11:00Z">
+        <w:r>
+          <w:rPr>
+            <w:rFonts w:ascii="Courier New" w:hAnsi="Courier New" w:cs="Courier New"/>
+            <w:color w:val="000000"/>
+            <w:kern w:val="0"/>
+            <w:sz w:val="20"/>
+            <w:szCs w:val="20"/>
           </w:rPr>
           <w:t xml:space="preserve">    </w:t>
         </w:r>
@@ -1700,12 +2418,12 @@
         <w:adjustRightInd w:val="0"/>
         <w:textAlignment w:val="auto"/>
         <w:rPr>
-          <w:ins w:id="116" w:author="Zineb Fadili" w:date="2019-03-27T17:11:00Z"/>
+          <w:ins w:id="100" w:author="Zineb Fadili" w:date="2019-03-27T17:11:00Z"/>
           <w:rFonts w:ascii="Courier New" w:hAnsi="Courier New" w:cs="Courier New"/>
           <w:kern w:val="0"/>
         </w:rPr>
       </w:pPr>
-      <w:ins w:id="117" w:author="Zineb Fadili" w:date="2019-03-27T17:11:00Z">
+      <w:ins w:id="101" w:author="Zineb Fadili" w:date="2019-03-27T17:11:00Z">
         <w:r>
           <w:rPr>
             <w:rFonts w:ascii="Courier New" w:hAnsi="Courier New" w:cs="Courier New"/>
@@ -1792,12 +2510,12 @@
         <w:adjustRightInd w:val="0"/>
         <w:textAlignment w:val="auto"/>
         <w:rPr>
-          <w:ins w:id="118" w:author="Zineb Fadili" w:date="2019-03-27T17:11:00Z"/>
+          <w:ins w:id="102" w:author="Zineb Fadili" w:date="2019-03-27T17:11:00Z"/>
           <w:rFonts w:ascii="Courier New" w:hAnsi="Courier New" w:cs="Courier New"/>
           <w:kern w:val="0"/>
         </w:rPr>
       </w:pPr>
-      <w:ins w:id="119" w:author="Zineb Fadili" w:date="2019-03-27T17:11:00Z">
+      <w:ins w:id="103" w:author="Zineb Fadili" w:date="2019-03-27T17:11:00Z">
         <w:r>
           <w:rPr>
             <w:rFonts w:ascii="Courier New" w:hAnsi="Courier New" w:cs="Courier New"/>
@@ -1870,12 +2588,12 @@
         <w:adjustRightInd w:val="0"/>
         <w:textAlignment w:val="auto"/>
         <w:rPr>
-          <w:ins w:id="120" w:author="Zineb Fadili" w:date="2019-03-27T17:11:00Z"/>
+          <w:ins w:id="104" w:author="Zineb Fadili" w:date="2019-03-27T17:11:00Z"/>
           <w:rFonts w:ascii="Courier New" w:hAnsi="Courier New" w:cs="Courier New"/>
           <w:kern w:val="0"/>
         </w:rPr>
       </w:pPr>
-      <w:ins w:id="121" w:author="Zineb Fadili" w:date="2019-03-27T17:11:00Z">
+      <w:ins w:id="105" w:author="Zineb Fadili" w:date="2019-03-27T17:11:00Z">
         <w:r>
           <w:rPr>
             <w:rFonts w:ascii="Courier New" w:hAnsi="Courier New" w:cs="Courier New"/>
@@ -1982,20 +2700,20 @@
         <w:adjustRightInd w:val="0"/>
         <w:textAlignment w:val="auto"/>
         <w:rPr>
-          <w:ins w:id="122" w:author="Zineb Fadili" w:date="2019-03-27T17:11:00Z"/>
+          <w:ins w:id="106" w:author="Zineb Fadili" w:date="2019-03-27T17:11:00Z"/>
           <w:rFonts w:ascii="Courier New" w:hAnsi="Courier New" w:cs="Courier New"/>
           <w:kern w:val="0"/>
           <w:lang w:val="en-US"/>
-          <w:rPrChange w:id="123" w:author="Zineb Fadili" w:date="2019-03-27T17:11:00Z">
+          <w:rPrChange w:id="107" w:author="Zineb Fadili" w:date="2019-03-27T17:11:00Z">
             <w:rPr>
-              <w:ins w:id="124" w:author="Zineb Fadili" w:date="2019-03-27T17:11:00Z"/>
+              <w:ins w:id="108" w:author="Zineb Fadili" w:date="2019-03-27T17:11:00Z"/>
               <w:rFonts w:ascii="Courier New" w:hAnsi="Courier New" w:cs="Courier New"/>
               <w:kern w:val="0"/>
             </w:rPr>
           </w:rPrChange>
         </w:rPr>
       </w:pPr>
-      <w:ins w:id="125" w:author="Zineb Fadili" w:date="2019-03-27T17:11:00Z">
+      <w:ins w:id="109" w:author="Zineb Fadili" w:date="2019-03-27T17:11:00Z">
         <w:r>
           <w:rPr>
             <w:rFonts w:ascii="Courier New" w:hAnsi="Courier New" w:cs="Courier New"/>
@@ -2014,7 +2732,7 @@
             <w:sz w:val="20"/>
             <w:szCs w:val="20"/>
             <w:lang w:val="en-US"/>
-            <w:rPrChange w:id="126" w:author="Zineb Fadili" w:date="2019-03-27T17:11:00Z">
+            <w:rPrChange w:id="110" w:author="Zineb Fadili" w:date="2019-03-27T17:11:00Z">
               <w:rPr>
                 <w:rFonts w:ascii="Courier New" w:hAnsi="Courier New" w:cs="Courier New"/>
                 <w:color w:val="000000"/>
@@ -2034,7 +2752,7 @@
             <w:sz w:val="20"/>
             <w:szCs w:val="20"/>
             <w:lang w:val="en-US"/>
-            <w:rPrChange w:id="127" w:author="Zineb Fadili" w:date="2019-03-27T17:11:00Z">
+            <w:rPrChange w:id="111" w:author="Zineb Fadili" w:date="2019-03-27T17:11:00Z">
               <w:rPr>
                 <w:rFonts w:ascii="Courier New" w:hAnsi="Courier New" w:cs="Courier New"/>
                 <w:color w:val="A020F0"/>
@@ -2054,7 +2772,7 @@
             <w:sz w:val="20"/>
             <w:szCs w:val="20"/>
             <w:lang w:val="en-US"/>
-            <w:rPrChange w:id="128" w:author="Zineb Fadili" w:date="2019-03-27T17:11:00Z">
+            <w:rPrChange w:id="112" w:author="Zineb Fadili" w:date="2019-03-27T17:11:00Z">
               <w:rPr>
                 <w:rFonts w:ascii="Courier New" w:hAnsi="Courier New" w:cs="Courier New"/>
                 <w:color w:val="000000"/>
@@ -2076,20 +2794,20 @@
         <w:adjustRightInd w:val="0"/>
         <w:textAlignment w:val="auto"/>
         <w:rPr>
-          <w:ins w:id="129" w:author="Zineb Fadili" w:date="2019-03-27T17:11:00Z"/>
+          <w:ins w:id="113" w:author="Zineb Fadili" w:date="2019-03-27T17:11:00Z"/>
           <w:rFonts w:ascii="Courier New" w:hAnsi="Courier New" w:cs="Courier New"/>
           <w:kern w:val="0"/>
           <w:lang w:val="en-US"/>
-          <w:rPrChange w:id="130" w:author="Zineb Fadili" w:date="2019-03-27T17:11:00Z">
+          <w:rPrChange w:id="114" w:author="Zineb Fadili" w:date="2019-03-27T17:11:00Z">
             <w:rPr>
-              <w:ins w:id="131" w:author="Zineb Fadili" w:date="2019-03-27T17:11:00Z"/>
+              <w:ins w:id="115" w:author="Zineb Fadili" w:date="2019-03-27T17:11:00Z"/>
               <w:rFonts w:ascii="Courier New" w:hAnsi="Courier New" w:cs="Courier New"/>
               <w:kern w:val="0"/>
             </w:rPr>
           </w:rPrChange>
         </w:rPr>
       </w:pPr>
-      <w:ins w:id="132" w:author="Zineb Fadili" w:date="2019-03-27T17:11:00Z">
+      <w:ins w:id="116" w:author="Zineb Fadili" w:date="2019-03-27T17:11:00Z">
         <w:r>
           <w:rPr>
             <w:rFonts w:ascii="Courier New" w:hAnsi="Courier New" w:cs="Courier New"/>
@@ -2098,7 +2816,7 @@
             <w:sz w:val="20"/>
             <w:szCs w:val="20"/>
             <w:lang w:val="en-US"/>
-            <w:rPrChange w:id="133" w:author="Zineb Fadili" w:date="2019-03-27T17:11:00Z">
+            <w:rPrChange w:id="117" w:author="Zineb Fadili" w:date="2019-03-27T17:11:00Z">
               <w:rPr>
                 <w:rFonts w:ascii="Courier New" w:hAnsi="Courier New" w:cs="Courier New"/>
                 <w:color w:val="000000"/>
@@ -2120,7 +2838,7 @@
             <w:sz w:val="20"/>
             <w:szCs w:val="20"/>
             <w:lang w:val="en-US"/>
-            <w:rPrChange w:id="134" w:author="Zineb Fadili" w:date="2019-03-27T17:11:00Z">
+            <w:rPrChange w:id="118" w:author="Zineb Fadili" w:date="2019-03-27T17:11:00Z">
               <w:rPr>
                 <w:rFonts w:ascii="Courier New" w:hAnsi="Courier New" w:cs="Courier New"/>
                 <w:color w:val="000000"/>
@@ -2141,7 +2859,7 @@
             <w:sz w:val="20"/>
             <w:szCs w:val="20"/>
             <w:lang w:val="en-US"/>
-            <w:rPrChange w:id="135" w:author="Zineb Fadili" w:date="2019-03-27T17:11:00Z">
+            <w:rPrChange w:id="119" w:author="Zineb Fadili" w:date="2019-03-27T17:11:00Z">
               <w:rPr>
                 <w:rFonts w:ascii="Courier New" w:hAnsi="Courier New" w:cs="Courier New"/>
                 <w:color w:val="000000"/>
@@ -2162,7 +2880,7 @@
             <w:sz w:val="20"/>
             <w:szCs w:val="20"/>
             <w:lang w:val="en-US"/>
-            <w:rPrChange w:id="136" w:author="Zineb Fadili" w:date="2019-03-27T17:11:00Z">
+            <w:rPrChange w:id="120" w:author="Zineb Fadili" w:date="2019-03-27T17:11:00Z">
               <w:rPr>
                 <w:rFonts w:ascii="Courier New" w:hAnsi="Courier New" w:cs="Courier New"/>
                 <w:color w:val="000000"/>
@@ -2183,7 +2901,7 @@
             <w:sz w:val="20"/>
             <w:szCs w:val="20"/>
             <w:lang w:val="en-US"/>
-            <w:rPrChange w:id="137" w:author="Zineb Fadili" w:date="2019-03-27T17:11:00Z">
+            <w:rPrChange w:id="121" w:author="Zineb Fadili" w:date="2019-03-27T17:11:00Z">
               <w:rPr>
                 <w:rFonts w:ascii="Courier New" w:hAnsi="Courier New" w:cs="Courier New"/>
                 <w:color w:val="000000"/>
@@ -2204,7 +2922,7 @@
             <w:sz w:val="20"/>
             <w:szCs w:val="20"/>
             <w:lang w:val="en-US"/>
-            <w:rPrChange w:id="138" w:author="Zineb Fadili" w:date="2019-03-27T17:11:00Z">
+            <w:rPrChange w:id="122" w:author="Zineb Fadili" w:date="2019-03-27T17:11:00Z">
               <w:rPr>
                 <w:rFonts w:ascii="Courier New" w:hAnsi="Courier New" w:cs="Courier New"/>
                 <w:color w:val="000000"/>
@@ -2226,13 +2944,12 @@
         <w:adjustRightInd w:val="0"/>
         <w:textAlignment w:val="auto"/>
         <w:rPr>
-          <w:ins w:id="139" w:author="Zineb Fadili" w:date="2019-03-27T17:11:00Z"/>
+          <w:ins w:id="123" w:author="Zineb Fadili" w:date="2019-03-27T17:11:00Z"/>
           <w:rFonts w:ascii="Courier New" w:hAnsi="Courier New" w:cs="Courier New"/>
           <w:kern w:val="0"/>
-          <w:lang w:val="en-US"/>
-        </w:rPr>
-      </w:pPr>
-      <w:ins w:id="140" w:author="Zineb Fadili" w:date="2019-03-27T17:11:00Z">
+        </w:rPr>
+      </w:pPr>
+      <w:ins w:id="124" w:author="Zineb Fadili" w:date="2019-03-27T17:11:00Z">
         <w:r>
           <w:rPr>
             <w:rFonts w:ascii="Courier New" w:hAnsi="Courier New" w:cs="Courier New"/>
@@ -2241,7 +2958,7 @@
             <w:sz w:val="20"/>
             <w:szCs w:val="20"/>
             <w:lang w:val="en-US"/>
-            <w:rPrChange w:id="141" w:author="Zineb Fadili" w:date="2019-03-27T17:11:00Z">
+            <w:rPrChange w:id="125" w:author="Zineb Fadili" w:date="2019-03-27T17:11:00Z">
               <w:rPr>
                 <w:rFonts w:ascii="Courier New" w:hAnsi="Courier New" w:cs="Courier New"/>
                 <w:color w:val="000000"/>
@@ -2253,16 +2970,29 @@
           </w:rPr>
           <w:t xml:space="preserve">    </w:t>
         </w:r>
-        <w:r>
-          <w:rPr>
-            <w:rFonts w:ascii="Courier New" w:hAnsi="Courier New" w:cs="Courier New"/>
-            <w:color w:val="000000"/>
-            <w:kern w:val="0"/>
-            <w:sz w:val="20"/>
-            <w:szCs w:val="20"/>
-            <w:lang w:val="en-US"/>
-          </w:rPr>
-          <w:t xml:space="preserve">hold </w:t>
+        <w:proofErr w:type="spellStart"/>
+        <w:proofErr w:type="gramStart"/>
+        <w:r>
+          <w:rPr>
+            <w:rFonts w:ascii="Courier New" w:hAnsi="Courier New" w:cs="Courier New"/>
+            <w:color w:val="000000"/>
+            <w:kern w:val="0"/>
+            <w:sz w:val="20"/>
+            <w:szCs w:val="20"/>
+          </w:rPr>
+          <w:t>hold</w:t>
+        </w:r>
+        <w:proofErr w:type="spellEnd"/>
+        <w:proofErr w:type="gramEnd"/>
+        <w:r>
+          <w:rPr>
+            <w:rFonts w:ascii="Courier New" w:hAnsi="Courier New" w:cs="Courier New"/>
+            <w:color w:val="000000"/>
+            <w:kern w:val="0"/>
+            <w:sz w:val="20"/>
+            <w:szCs w:val="20"/>
+          </w:rPr>
+          <w:t xml:space="preserve"> </w:t>
         </w:r>
         <w:r>
           <w:rPr>
@@ -2271,7 +3001,6 @@
             <w:kern w:val="0"/>
             <w:sz w:val="20"/>
             <w:szCs w:val="20"/>
-            <w:lang w:val="en-US"/>
           </w:rPr>
           <w:t>on</w:t>
         </w:r>
@@ -2282,7 +3011,6 @@
             <w:kern w:val="0"/>
             <w:sz w:val="20"/>
             <w:szCs w:val="20"/>
-            <w:lang w:val="en-US"/>
           </w:rPr>
           <w:t>;</w:t>
         </w:r>
@@ -2296,23 +3024,43 @@
         <w:adjustRightInd w:val="0"/>
         <w:textAlignment w:val="auto"/>
         <w:rPr>
-          <w:ins w:id="142" w:author="Zineb Fadili" w:date="2019-03-27T17:11:00Z"/>
+          <w:ins w:id="126" w:author="Zineb Fadili" w:date="2019-03-27T17:11:00Z"/>
           <w:rFonts w:ascii="Courier New" w:hAnsi="Courier New" w:cs="Courier New"/>
           <w:kern w:val="0"/>
-          <w:lang w:val="en-US"/>
-        </w:rPr>
-      </w:pPr>
-      <w:ins w:id="143" w:author="Zineb Fadili" w:date="2019-03-27T17:11:00Z">
-        <w:r>
-          <w:rPr>
-            <w:rFonts w:ascii="Courier New" w:hAnsi="Courier New" w:cs="Courier New"/>
-            <w:color w:val="000000"/>
-            <w:kern w:val="0"/>
-            <w:sz w:val="20"/>
-            <w:szCs w:val="20"/>
-            <w:lang w:val="en-US"/>
-          </w:rPr>
-          <w:t xml:space="preserve">    pause(0.001);</w:t>
+        </w:rPr>
+      </w:pPr>
+      <w:ins w:id="127" w:author="Zineb Fadili" w:date="2019-03-27T17:11:00Z">
+        <w:r>
+          <w:rPr>
+            <w:rFonts w:ascii="Courier New" w:hAnsi="Courier New" w:cs="Courier New"/>
+            <w:color w:val="000000"/>
+            <w:kern w:val="0"/>
+            <w:sz w:val="20"/>
+            <w:szCs w:val="20"/>
+          </w:rPr>
+          <w:t xml:space="preserve">    </w:t>
+        </w:r>
+        <w:proofErr w:type="gramStart"/>
+        <w:r>
+          <w:rPr>
+            <w:rFonts w:ascii="Courier New" w:hAnsi="Courier New" w:cs="Courier New"/>
+            <w:color w:val="000000"/>
+            <w:kern w:val="0"/>
+            <w:sz w:val="20"/>
+            <w:szCs w:val="20"/>
+          </w:rPr>
+          <w:t>pause(</w:t>
+        </w:r>
+        <w:proofErr w:type="gramEnd"/>
+        <w:r>
+          <w:rPr>
+            <w:rFonts w:ascii="Courier New" w:hAnsi="Courier New" w:cs="Courier New"/>
+            <w:color w:val="000000"/>
+            <w:kern w:val="0"/>
+            <w:sz w:val="20"/>
+            <w:szCs w:val="20"/>
+          </w:rPr>
+          <w:t>0.001);</w:t>
         </w:r>
       </w:ins>
     </w:p>
@@ -2324,13 +3072,13 @@
         <w:adjustRightInd w:val="0"/>
         <w:textAlignment w:val="auto"/>
         <w:rPr>
-          <w:ins w:id="144" w:author="Zineb Fadili" w:date="2019-03-27T17:11:00Z"/>
+          <w:ins w:id="128" w:author="Zineb Fadili" w:date="2019-03-27T17:11:00Z"/>
           <w:rFonts w:ascii="Courier New" w:hAnsi="Courier New" w:cs="Courier New"/>
           <w:kern w:val="0"/>
         </w:rPr>
       </w:pPr>
       <w:proofErr w:type="gramStart"/>
-      <w:ins w:id="145" w:author="Zineb Fadili" w:date="2019-03-27T17:11:00Z">
+      <w:ins w:id="129" w:author="Zineb Fadili" w:date="2019-03-27T17:11:00Z">
         <w:r>
           <w:rPr>
             <w:rFonts w:ascii="Courier New" w:hAnsi="Courier New" w:cs="Courier New"/>
@@ -2352,22 +3100,22 @@
         <w:adjustRightInd w:val="0"/>
         <w:textAlignment w:val="auto"/>
         <w:rPr>
-          <w:ins w:id="146" w:author="Zineb Fadili" w:date="2019-03-27T17:06:00Z"/>
+          <w:ins w:id="130" w:author="Zineb Fadili" w:date="2019-03-27T17:06:00Z"/>
           <w:rFonts w:ascii="Courier New" w:hAnsi="Courier New" w:cs="Courier New"/>
           <w:kern w:val="0"/>
-          <w:rPrChange w:id="147" w:author="Zineb Fadili" w:date="2019-03-27T17:14:00Z">
+          <w:rPrChange w:id="131" w:author="Zineb Fadili" w:date="2019-03-27T17:14:00Z">
             <w:rPr>
-              <w:ins w:id="148" w:author="Zineb Fadili" w:date="2019-03-27T17:06:00Z"/>
+              <w:ins w:id="132" w:author="Zineb Fadili" w:date="2019-03-27T17:06:00Z"/>
             </w:rPr>
           </w:rPrChange>
         </w:rPr>
-        <w:pPrChange w:id="149" w:author="Zineb Fadili" w:date="2019-03-27T17:14:00Z">
+        <w:pPrChange w:id="133" w:author="Zineb Fadili" w:date="2019-03-27T17:14:00Z">
           <w:pPr>
             <w:pStyle w:val="MonParagraphe"/>
           </w:pPr>
         </w:pPrChange>
       </w:pPr>
-      <w:ins w:id="150" w:author="Zineb Fadili" w:date="2019-03-27T17:11:00Z">
+      <w:ins w:id="134" w:author="Zineb Fadili" w:date="2019-03-27T17:11:00Z">
         <w:r>
           <w:rPr>
             <w:rFonts w:ascii="Courier New" w:hAnsi="Courier New" w:cs="Courier New"/>
@@ -2384,10 +3132,10 @@
       <w:pPr>
         <w:pStyle w:val="MonParagraphe"/>
         <w:rPr>
-          <w:ins w:id="151" w:author="Zineb Fadili" w:date="2019-03-27T17:11:00Z"/>
-        </w:rPr>
-      </w:pPr>
-      <w:ins w:id="152" w:author="Zineb Fadili" w:date="2019-03-27T17:06:00Z">
+          <w:ins w:id="135" w:author="Zineb Fadili" w:date="2019-03-27T17:11:00Z"/>
+        </w:rPr>
+      </w:pPr>
+      <w:ins w:id="136" w:author="Zineb Fadili" w:date="2019-03-27T17:06:00Z">
         <w:r>
           <w:t xml:space="preserve">La courbe obtenue est la suivante : </w:t>
         </w:r>
@@ -2397,7 +3145,7 @@
       <w:pPr>
         <w:pStyle w:val="MonParagraphe"/>
         <w:rPr>
-          <w:ins w:id="153" w:author="Zineb Fadili" w:date="2019-03-27T17:06:00Z"/>
+          <w:ins w:id="137" w:author="Zineb Fadili" w:date="2019-03-27T17:06:00Z"/>
         </w:rPr>
       </w:pPr>
     </w:p>
@@ -2405,14 +3153,15 @@
       <w:pPr>
         <w:pStyle w:val="MonParagraphe"/>
         <w:rPr>
-          <w:ins w:id="154" w:author="Zineb Fadili" w:date="2019-03-27T16:34:00Z"/>
-        </w:rPr>
-      </w:pPr>
-      <w:ins w:id="155" w:author="Zineb Fadili" w:date="2019-03-27T17:06:00Z">
+          <w:ins w:id="138" w:author="Zineb Fadili" w:date="2019-03-27T16:34:00Z"/>
+        </w:rPr>
+      </w:pPr>
+      <w:ins w:id="139" w:author="Zineb Fadili" w:date="2019-03-27T17:06:00Z">
         <w:r>
           <w:rPr>
             <w:noProof/>
           </w:rPr>
+          <w:lastRenderedPageBreak/>
           <w:drawing>
             <wp:inline distT="0" distB="0" distL="0" distR="0" wp14:anchorId="5B588606" wp14:editId="099F091A">
               <wp:extent cx="5105400" cy="3943350"/>
@@ -2455,10 +3204,10 @@
       <w:pPr>
         <w:pStyle w:val="MonParagraphe"/>
         <w:rPr>
-          <w:del w:id="156" w:author="Zineb Fadili" w:date="2019-03-27T16:34:00Z"/>
-        </w:rPr>
-      </w:pPr>
-      <w:del w:id="157" w:author="Zineb Fadili" w:date="2019-03-27T16:34:00Z">
+          <w:del w:id="140" w:author="Zineb Fadili" w:date="2019-03-27T16:34:00Z"/>
+        </w:rPr>
+      </w:pPr>
+      <w:del w:id="141" w:author="Zineb Fadili" w:date="2019-03-27T16:34:00Z">
         <w:r>
           <w:delText>Liste :</w:delText>
         </w:r>
@@ -2472,10 +3221,10 @@
           <w:numId w:val="4"/>
         </w:numPr>
         <w:rPr>
-          <w:del w:id="158" w:author="Zineb Fadili" w:date="2019-03-27T16:34:00Z"/>
-        </w:rPr>
-      </w:pPr>
-      <w:del w:id="159" w:author="Zineb Fadili" w:date="2019-03-27T16:34:00Z">
+          <w:del w:id="142" w:author="Zineb Fadili" w:date="2019-03-27T16:34:00Z"/>
+        </w:rPr>
+      </w:pPr>
+      <w:del w:id="143" w:author="Zineb Fadili" w:date="2019-03-27T16:34:00Z">
         <w:r>
           <w:delText>Item 1</w:delText>
         </w:r>
@@ -2489,10 +3238,10 @@
           <w:numId w:val="4"/>
         </w:numPr>
         <w:rPr>
-          <w:del w:id="160" w:author="Zineb Fadili" w:date="2019-03-27T16:34:00Z"/>
-        </w:rPr>
-      </w:pPr>
-      <w:del w:id="161" w:author="Zineb Fadili" w:date="2019-03-27T16:34:00Z">
+          <w:del w:id="144" w:author="Zineb Fadili" w:date="2019-03-27T16:34:00Z"/>
+        </w:rPr>
+      </w:pPr>
+      <w:del w:id="145" w:author="Zineb Fadili" w:date="2019-03-27T16:34:00Z">
         <w:r>
           <w:delText>Item 2</w:delText>
         </w:r>
@@ -2502,10 +3251,10 @@
       <w:pPr>
         <w:pStyle w:val="MonParagraphe"/>
         <w:rPr>
-          <w:del w:id="162" w:author="Zineb Fadili" w:date="2019-03-27T16:34:00Z"/>
-        </w:rPr>
-      </w:pPr>
-      <w:del w:id="163" w:author="Zineb Fadili" w:date="2019-03-27T16:34:00Z">
+          <w:del w:id="146" w:author="Zineb Fadili" w:date="2019-03-27T16:34:00Z"/>
+        </w:rPr>
+      </w:pPr>
+      <w:del w:id="147" w:author="Zineb Fadili" w:date="2019-03-27T16:34:00Z">
         <w:r>
           <w:delText>Une figure présente</w:delText>
         </w:r>
@@ -2556,7 +3305,7 @@
       <w:pPr>
         <w:pStyle w:val="MonParagraphe"/>
       </w:pPr>
-      <w:del w:id="164" w:author="Zineb Fadili" w:date="2019-03-27T16:34:00Z">
+      <w:del w:id="148" w:author="Zineb Fadili" w:date="2019-03-27T16:34:00Z">
         <w:r>
           <w:rPr>
             <w:noProof/>
@@ -2614,32 +3363,19 @@
                                   <w:szCs w:val="22"/>
                                 </w:rPr>
                               </w:pPr>
-                              <w:bookmarkStart w:id="165" w:name="_Ref491244179"/>
+                              <w:bookmarkStart w:id="149" w:name="_Ref491244179"/>
                               <w:r>
                                 <w:t xml:space="preserve">Figure </w:t>
                               </w:r>
-                              <w:r>
-                                <w:fldChar w:fldCharType="begin"/>
-                              </w:r>
-                              <w:r>
-                                <w:instrText xml:space="preserve"> SEQ Figure \* ARABIC </w:instrText>
-                              </w:r>
-                              <w:r>
-                                <w:fldChar w:fldCharType="separate"/>
-                              </w:r>
-                              <w:r>
-                                <w:rPr>
-                                  <w:noProof/>
-                                </w:rPr>
-                                <w:t>1</w:t>
-                              </w:r>
-                              <w:r>
-                                <w:rPr>
-                                  <w:noProof/>
-                                </w:rPr>
-                                <w:fldChar w:fldCharType="end"/>
-                              </w:r>
-                              <w:bookmarkEnd w:id="165"/>
+                              <w:fldSimple w:instr=" SEQ Figure \* ARABIC ">
+                                <w:r>
+                                  <w:rPr>
+                                    <w:noProof/>
+                                  </w:rPr>
+                                  <w:t>1</w:t>
+                                </w:r>
+                              </w:fldSimple>
+                              <w:bookmarkEnd w:id="149"/>
                               <w:r>
                                 <w:t xml:space="preserve"> : Une légende caractérisant cette figure ...</w:t>
                               </w:r>
@@ -2775,12 +3511,12 @@
           </w:drawing>
         </w:r>
       </w:del>
-      <w:ins w:id="166" w:author="Zineb Fadili" w:date="2019-03-27T17:12:00Z">
+      <w:ins w:id="150" w:author="Zineb Fadili" w:date="2019-03-27T17:12:00Z">
         <w:r>
           <w:t xml:space="preserve">Il est à noter qu’il faut </w:t>
         </w:r>
       </w:ins>
-      <w:ins w:id="167" w:author="Zineb Fadili" w:date="2019-03-27T17:13:00Z">
+      <w:ins w:id="151" w:author="Zineb Fadili" w:date="2019-03-27T17:13:00Z">
         <w:r>
           <w:t xml:space="preserve">veiller (à contrario de ce qu’il y a dans la simulation Matlab) à </w:t>
         </w:r>
@@ -2802,7 +3538,7 @@
           <w:t>’obtenir les coordonnées</w:t>
         </w:r>
       </w:ins>
-      <w:ins w:id="168" w:author="Zineb Fadili" w:date="2019-03-27T17:15:00Z">
+      <w:ins w:id="152" w:author="Zineb Fadili" w:date="2019-03-27T17:15:00Z">
         <w:r>
           <w:t xml:space="preserve"> ainsi que d’imposer une fin de course lorsque</w:t>
         </w:r>
@@ -2822,11 +3558,103 @@
         <w:pStyle w:val="MonParagraphe"/>
       </w:pPr>
       <w:r>
-        <w:lastRenderedPageBreak/>
         <w:t xml:space="preserve">Et le système de coordonnées étant différent sur java, il faut changer </w:t>
       </w:r>
       <w:r>
-        <w:t>l’écriture des équations (voir méthode déplacement initiale dans classe joueur).</w:t>
+        <w:t>l’écriture des équations</w:t>
+      </w:r>
+      <w:r>
+        <w:t xml:space="preserve"> : il faut « translater » le repère de calcul (dans java, le y est orienté vers le bas), ainsi que d’écrire le fait que l’accélération de pesante ne présente pas de signe négatif (car pesanteur et axe y sont dans le même sens). On obtient alors les équations suivantes, (présentes dans la méthode </w:t>
+      </w:r>
+      <w:proofErr w:type="spellStart"/>
+      <w:r>
+        <w:t>deplacementInit</w:t>
+      </w:r>
+      <w:proofErr w:type="spellEnd"/>
+      <w:r>
+        <w:t xml:space="preserve"> dans la classe Joueur)</w:t>
+      </w:r>
+      <w:r>
+        <w:t> :</w:t>
+      </w:r>
+    </w:p>
+    <w:p>
+      <w:pPr>
+        <w:pStyle w:val="MonParagraphe"/>
+      </w:pPr>
+      <w:proofErr w:type="gramStart"/>
+      <w:r>
+        <w:t>y</w:t>
+      </w:r>
+      <w:proofErr w:type="gramEnd"/>
+      <w:r>
+        <w:t xml:space="preserve">(x) = </w:t>
+      </w:r>
+      <w:r>
+        <w:t>y0+9.8/(2*v0</w:t>
+      </w:r>
+      <w:r>
+        <w:rPr>
+          <w:vertAlign w:val="superscript"/>
+        </w:rPr>
+        <w:t>2</w:t>
+      </w:r>
+      <w:r>
+        <w:t>*cos(</w:t>
+      </w:r>
+      <w:proofErr w:type="spellStart"/>
+      <w:r>
+        <w:t>alphar</w:t>
+      </w:r>
+      <w:proofErr w:type="spellEnd"/>
+      <w:r>
+        <w:t>)</w:t>
+      </w:r>
+      <w:r>
+        <w:rPr>
+          <w:vertAlign w:val="superscript"/>
+        </w:rPr>
+        <w:t>2</w:t>
+      </w:r>
+      <w:r>
+        <w:t>)*</w:t>
+      </w:r>
+      <w:r>
+        <w:t>(x-x0)</w:t>
+      </w:r>
+      <w:r>
+        <w:rPr>
+          <w:vertAlign w:val="superscript"/>
+        </w:rPr>
+        <w:t>2</w:t>
+      </w:r>
+      <w:r>
+        <w:t>+</w:t>
+      </w:r>
+      <w:r>
+        <w:t>(x-x0)*tan(</w:t>
+      </w:r>
+      <w:proofErr w:type="spellStart"/>
+      <w:r>
+        <w:t>alphar</w:t>
+      </w:r>
+      <w:proofErr w:type="spellEnd"/>
+      <w:r>
+        <w:t>)</w:t>
+      </w:r>
+    </w:p>
+    <w:p>
+      <w:pPr>
+        <w:pStyle w:val="MonParagraphe"/>
+        <w:ind w:firstLine="0"/>
+      </w:pPr>
+      <w:proofErr w:type="gramStart"/>
+      <w:r>
+        <w:t>avec</w:t>
+      </w:r>
+      <w:proofErr w:type="gramEnd"/>
+      <w:r>
+        <w:t xml:space="preserve"> (x0,y0) la position initiale du joueur.</w:t>
       </w:r>
     </w:p>
     <w:sectPr>
@@ -2893,27 +3721,14 @@
     <w:r>
       <w:t>/</w:t>
     </w:r>
-    <w:r>
-      <w:fldChar w:fldCharType="begin"/>
-    </w:r>
-    <w:r>
-      <w:instrText xml:space="preserve"> NUMPAGES </w:instrText>
-    </w:r>
-    <w:r>
-      <w:fldChar w:fldCharType="separate"/>
-    </w:r>
-    <w:r>
-      <w:rPr>
-        <w:noProof/>
-      </w:rPr>
-      <w:t>1</w:t>
-    </w:r>
-    <w:r>
-      <w:rPr>
-        <w:noProof/>
-      </w:rPr>
-      <w:fldChar w:fldCharType="end"/>
-    </w:r>
+    <w:fldSimple w:instr=" NUMPAGES ">
+      <w:r>
+        <w:rPr>
+          <w:noProof/>
+        </w:rPr>
+        <w:t>1</w:t>
+      </w:r>
+    </w:fldSimple>
     <w:r>
       <w:t xml:space="preserve"> -</w:t>
     </w:r>
@@ -4560,6 +5375,16 @@
       <w:u w:val="single"/>
     </w:rPr>
   </w:style>
+  <w:style w:type="character" w:styleId="Textedelespacerserv">
+    <w:name w:val="Placeholder Text"/>
+    <w:basedOn w:val="Policepardfaut"/>
+    <w:uiPriority w:val="99"/>
+    <w:semiHidden/>
+    <w:rsid w:val="003E399B"/>
+    <w:rPr>
+      <w:color w:val="808080"/>
+    </w:rPr>
+  </w:style>
 </w:styles>
 </file>
 
@@ -4829,7 +5654,7 @@
 </file>
 
 <file path=customXml/itemProps1.xml><?xml version="1.0" encoding="utf-8"?>
-<ds:datastoreItem xmlns:ds="http://schemas.openxmlformats.org/officeDocument/2006/customXml" ds:itemID="{C794CE21-425B-44CB-BB99-38E96BF9E1BB}">
+<ds:datastoreItem xmlns:ds="http://schemas.openxmlformats.org/officeDocument/2006/customXml" ds:itemID="{0A41747D-25AF-4499-8670-0243F5906ED9}">
   <ds:schemaRefs>
     <ds:schemaRef ds:uri="http://schemas.openxmlformats.org/officeDocument/2006/bibliography"/>
   </ds:schemaRefs>

</xml_diff>